<commit_message>
Daroma ataskaita ir toliau.
</commit_message>
<xml_diff>
--- a/Galutinė Ataskaita.docx
+++ b/Galutinė Ataskaita.docx
@@ -3026,12 +3026,7 @@
         <w:fldChar w:fldCharType="end"/>
       </w:r>
       <w:r>
-        <w:t xml:space="preserve"> pav. Ža</w:t>
-      </w:r>
-      <w:bookmarkStart w:id="5" w:name="_GoBack"/>
-      <w:bookmarkEnd w:id="5"/>
-      <w:r>
-        <w:t>nrų puslapis</w:t>
+        <w:t xml:space="preserve"> pav. Žanrų puslapis</w:t>
       </w:r>
     </w:p>
     <w:p>
@@ -3042,13 +3037,947 @@
           <w:numId w:val="5"/>
         </w:numPr>
       </w:pPr>
-      <w:bookmarkStart w:id="6" w:name="_Toc500760085"/>
-      <w:r>
+      <w:bookmarkStart w:id="5" w:name="_Toc500760085"/>
+      <w:r>
+        <w:t>API Specifikacija ir panaudojimo pavyzdžiai</w:t>
+      </w:r>
+    </w:p>
+    <w:p/>
+    <w:p>
+      <w:r>
+        <w:t>Žemiau pateikta kiekvieno API metodo specifikacija ir panaudojimo pavyzdys.</w:t>
+      </w:r>
+    </w:p>
+    <w:p/>
+    <w:p>
+      <w:pPr>
+        <w:pStyle w:val="Heading1"/>
+        <w:numPr>
+          <w:ilvl w:val="1"/>
+          <w:numId w:val="5"/>
+        </w:numPr>
+      </w:pPr>
+      <w:r>
+        <w:t xml:space="preserve"> Events</w:t>
+      </w:r>
+    </w:p>
+    <w:p/>
+    <w:p>
+      <w:pPr>
+        <w:keepNext/>
+      </w:pPr>
+      <w:r>
+        <w:rPr>
+          <w:noProof/>
+        </w:rPr>
+        <w:drawing>
+          <wp:inline distT="0" distB="0" distL="0" distR="0" wp14:anchorId="7ADAA441" wp14:editId="30DC4E99">
+            <wp:extent cx="5759450" cy="5427345"/>
+            <wp:effectExtent l="0" t="0" r="0" b="1905"/>
+            <wp:docPr id="18" name="Picture 18"/>
+            <wp:cNvGraphicFramePr>
+              <a:graphicFrameLocks xmlns:a="http://schemas.openxmlformats.org/drawingml/2006/main" noChangeAspect="1"/>
+            </wp:cNvGraphicFramePr>
+            <a:graphic xmlns:a="http://schemas.openxmlformats.org/drawingml/2006/main">
+              <a:graphicData uri="http://schemas.openxmlformats.org/drawingml/2006/picture">
+                <pic:pic xmlns:pic="http://schemas.openxmlformats.org/drawingml/2006/picture">
+                  <pic:nvPicPr>
+                    <pic:cNvPr id="1" name=""/>
+                    <pic:cNvPicPr/>
+                  </pic:nvPicPr>
+                  <pic:blipFill>
+                    <a:blip r:embed="rId26"/>
+                    <a:stretch>
+                      <a:fillRect/>
+                    </a:stretch>
+                  </pic:blipFill>
+                  <pic:spPr>
+                    <a:xfrm>
+                      <a:off x="0" y="0"/>
+                      <a:ext cx="5759450" cy="5427345"/>
+                    </a:xfrm>
+                    <a:prstGeom prst="rect">
+                      <a:avLst/>
+                    </a:prstGeom>
+                  </pic:spPr>
+                </pic:pic>
+              </a:graphicData>
+            </a:graphic>
+          </wp:inline>
+        </w:drawing>
+      </w:r>
+    </w:p>
+    <w:p>
+      <w:pPr>
+        <w:pStyle w:val="Caption"/>
+        <w:jc w:val="center"/>
+      </w:pPr>
+      <w:r>
+        <w:fldChar w:fldCharType="begin"/>
+      </w:r>
+      <w:r>
+        <w:instrText xml:space="preserve"> SEQ pav. \* ARABIC </w:instrText>
+      </w:r>
+      <w:r>
+        <w:fldChar w:fldCharType="separate"/>
+      </w:r>
+      <w:r>
+        <w:rPr>
+          <w:noProof/>
+        </w:rPr>
+        <w:t>18</w:t>
+      </w:r>
+      <w:r>
+        <w:fldChar w:fldCharType="end"/>
+      </w:r>
+      <w:r>
+        <w:t xml:space="preserve"> pav. Visų įvykių gavimo pavyzdys</w:t>
+      </w:r>
+    </w:p>
+    <w:p>
+      <w:pPr>
+        <w:keepNext/>
+      </w:pPr>
+      <w:r>
+        <w:rPr>
+          <w:noProof/>
+        </w:rPr>
         <w:lastRenderedPageBreak/>
-        <w:t>API Specifikacija</w:t>
-      </w:r>
+        <w:drawing>
+          <wp:inline distT="0" distB="0" distL="0" distR="0" wp14:anchorId="6E33571F" wp14:editId="42A243C3">
+            <wp:extent cx="5759450" cy="5306060"/>
+            <wp:effectExtent l="0" t="0" r="0" b="8890"/>
+            <wp:docPr id="19" name="Picture 19"/>
+            <wp:cNvGraphicFramePr>
+              <a:graphicFrameLocks xmlns:a="http://schemas.openxmlformats.org/drawingml/2006/main" noChangeAspect="1"/>
+            </wp:cNvGraphicFramePr>
+            <a:graphic xmlns:a="http://schemas.openxmlformats.org/drawingml/2006/main">
+              <a:graphicData uri="http://schemas.openxmlformats.org/drawingml/2006/picture">
+                <pic:pic xmlns:pic="http://schemas.openxmlformats.org/drawingml/2006/picture">
+                  <pic:nvPicPr>
+                    <pic:cNvPr id="1" name=""/>
+                    <pic:cNvPicPr/>
+                  </pic:nvPicPr>
+                  <pic:blipFill>
+                    <a:blip r:embed="rId27"/>
+                    <a:stretch>
+                      <a:fillRect/>
+                    </a:stretch>
+                  </pic:blipFill>
+                  <pic:spPr>
+                    <a:xfrm>
+                      <a:off x="0" y="0"/>
+                      <a:ext cx="5759450" cy="5306060"/>
+                    </a:xfrm>
+                    <a:prstGeom prst="rect">
+                      <a:avLst/>
+                    </a:prstGeom>
+                  </pic:spPr>
+                </pic:pic>
+              </a:graphicData>
+            </a:graphic>
+          </wp:inline>
+        </w:drawing>
+      </w:r>
+    </w:p>
+    <w:p>
+      <w:pPr>
+        <w:pStyle w:val="Caption"/>
+        <w:jc w:val="center"/>
+      </w:pPr>
+      <w:r>
+        <w:fldChar w:fldCharType="begin"/>
+      </w:r>
+      <w:r>
+        <w:instrText xml:space="preserve"> SEQ pav. \* ARABIC </w:instrText>
+      </w:r>
+      <w:r>
+        <w:fldChar w:fldCharType="separate"/>
+      </w:r>
+      <w:r>
+        <w:rPr>
+          <w:noProof/>
+        </w:rPr>
+        <w:t>19</w:t>
+      </w:r>
+      <w:r>
+        <w:fldChar w:fldCharType="end"/>
+      </w:r>
+      <w:r>
+        <w:t xml:space="preserve"> pav. Paskutinės savaitės įvykių gavimo pavyzdys</w:t>
+      </w:r>
+    </w:p>
+    <w:p>
+      <w:pPr>
+        <w:pStyle w:val="Heading1"/>
+        <w:numPr>
+          <w:ilvl w:val="1"/>
+          <w:numId w:val="5"/>
+        </w:numPr>
+      </w:pPr>
+      <w:r>
+        <w:t xml:space="preserve"> Files</w:t>
+      </w:r>
+    </w:p>
+    <w:p/>
+    <w:p/>
+    <w:p/>
+    <w:p>
+      <w:pPr>
+        <w:pStyle w:val="Heading1"/>
+        <w:numPr>
+          <w:ilvl w:val="1"/>
+          <w:numId w:val="5"/>
+        </w:numPr>
+      </w:pPr>
+      <w:r>
+        <w:t xml:space="preserve"> Genres</w:t>
+      </w:r>
+    </w:p>
+    <w:p/>
+    <w:p>
+      <w:r>
+        <w:rPr>
+          <w:noProof/>
+        </w:rPr>
+        <w:lastRenderedPageBreak/>
+        <w:drawing>
+          <wp:inline distT="0" distB="0" distL="0" distR="0" wp14:anchorId="09DFE34C" wp14:editId="18DF4FC9">
+            <wp:extent cx="5759450" cy="5256530"/>
+            <wp:effectExtent l="0" t="0" r="0" b="1270"/>
+            <wp:docPr id="20" name="Picture 20"/>
+            <wp:cNvGraphicFramePr>
+              <a:graphicFrameLocks xmlns:a="http://schemas.openxmlformats.org/drawingml/2006/main" noChangeAspect="1"/>
+            </wp:cNvGraphicFramePr>
+            <a:graphic xmlns:a="http://schemas.openxmlformats.org/drawingml/2006/main">
+              <a:graphicData uri="http://schemas.openxmlformats.org/drawingml/2006/picture">
+                <pic:pic xmlns:pic="http://schemas.openxmlformats.org/drawingml/2006/picture">
+                  <pic:nvPicPr>
+                    <pic:cNvPr id="1" name=""/>
+                    <pic:cNvPicPr/>
+                  </pic:nvPicPr>
+                  <pic:blipFill>
+                    <a:blip r:embed="rId28"/>
+                    <a:stretch>
+                      <a:fillRect/>
+                    </a:stretch>
+                  </pic:blipFill>
+                  <pic:spPr>
+                    <a:xfrm>
+                      <a:off x="0" y="0"/>
+                      <a:ext cx="5759450" cy="5256530"/>
+                    </a:xfrm>
+                    <a:prstGeom prst="rect">
+                      <a:avLst/>
+                    </a:prstGeom>
+                  </pic:spPr>
+                </pic:pic>
+              </a:graphicData>
+            </a:graphic>
+          </wp:inline>
+        </w:drawing>
+      </w:r>
+    </w:p>
+    <w:p>
+      <w:pPr>
+        <w:pStyle w:val="Heading1"/>
+        <w:numPr>
+          <w:ilvl w:val="1"/>
+          <w:numId w:val="5"/>
+        </w:numPr>
+      </w:pPr>
+      <w:r>
+        <w:t xml:space="preserve"> Likes</w:t>
+      </w:r>
+    </w:p>
+    <w:p/>
+    <w:p>
+      <w:r>
+        <w:rPr>
+          <w:noProof/>
+        </w:rPr>
+        <w:lastRenderedPageBreak/>
+        <w:drawing>
+          <wp:inline distT="0" distB="0" distL="0" distR="0" wp14:anchorId="7083814F" wp14:editId="6BA04316">
+            <wp:extent cx="5759450" cy="4670425"/>
+            <wp:effectExtent l="0" t="0" r="0" b="0"/>
+            <wp:docPr id="21" name="Picture 21"/>
+            <wp:cNvGraphicFramePr>
+              <a:graphicFrameLocks xmlns:a="http://schemas.openxmlformats.org/drawingml/2006/main" noChangeAspect="1"/>
+            </wp:cNvGraphicFramePr>
+            <a:graphic xmlns:a="http://schemas.openxmlformats.org/drawingml/2006/main">
+              <a:graphicData uri="http://schemas.openxmlformats.org/drawingml/2006/picture">
+                <pic:pic xmlns:pic="http://schemas.openxmlformats.org/drawingml/2006/picture">
+                  <pic:nvPicPr>
+                    <pic:cNvPr id="1" name=""/>
+                    <pic:cNvPicPr/>
+                  </pic:nvPicPr>
+                  <pic:blipFill>
+                    <a:blip r:embed="rId29"/>
+                    <a:stretch>
+                      <a:fillRect/>
+                    </a:stretch>
+                  </pic:blipFill>
+                  <pic:spPr>
+                    <a:xfrm>
+                      <a:off x="0" y="0"/>
+                      <a:ext cx="5759450" cy="4670425"/>
+                    </a:xfrm>
+                    <a:prstGeom prst="rect">
+                      <a:avLst/>
+                    </a:prstGeom>
+                  </pic:spPr>
+                </pic:pic>
+              </a:graphicData>
+            </a:graphic>
+          </wp:inline>
+        </w:drawing>
+      </w:r>
+    </w:p>
+    <w:p>
+      <w:r>
+        <w:rPr>
+          <w:noProof/>
+        </w:rPr>
+        <w:lastRenderedPageBreak/>
+        <w:drawing>
+          <wp:inline distT="0" distB="0" distL="0" distR="0" wp14:anchorId="04FB32BF" wp14:editId="3CD6EC40">
+            <wp:extent cx="5759450" cy="4716145"/>
+            <wp:effectExtent l="0" t="0" r="0" b="8255"/>
+            <wp:docPr id="22" name="Picture 22"/>
+            <wp:cNvGraphicFramePr>
+              <a:graphicFrameLocks xmlns:a="http://schemas.openxmlformats.org/drawingml/2006/main" noChangeAspect="1"/>
+            </wp:cNvGraphicFramePr>
+            <a:graphic xmlns:a="http://schemas.openxmlformats.org/drawingml/2006/main">
+              <a:graphicData uri="http://schemas.openxmlformats.org/drawingml/2006/picture">
+                <pic:pic xmlns:pic="http://schemas.openxmlformats.org/drawingml/2006/picture">
+                  <pic:nvPicPr>
+                    <pic:cNvPr id="1" name=""/>
+                    <pic:cNvPicPr/>
+                  </pic:nvPicPr>
+                  <pic:blipFill>
+                    <a:blip r:embed="rId30"/>
+                    <a:stretch>
+                      <a:fillRect/>
+                    </a:stretch>
+                  </pic:blipFill>
+                  <pic:spPr>
+                    <a:xfrm>
+                      <a:off x="0" y="0"/>
+                      <a:ext cx="5759450" cy="4716145"/>
+                    </a:xfrm>
+                    <a:prstGeom prst="rect">
+                      <a:avLst/>
+                    </a:prstGeom>
+                  </pic:spPr>
+                </pic:pic>
+              </a:graphicData>
+            </a:graphic>
+          </wp:inline>
+        </w:drawing>
+      </w:r>
+    </w:p>
+    <w:p>
+      <w:r>
+        <w:rPr>
+          <w:noProof/>
+        </w:rPr>
+        <w:lastRenderedPageBreak/>
+        <w:drawing>
+          <wp:inline distT="0" distB="0" distL="0" distR="0" wp14:anchorId="4DE9AD4E" wp14:editId="366C0138">
+            <wp:extent cx="5759450" cy="4629150"/>
+            <wp:effectExtent l="0" t="0" r="0" b="0"/>
+            <wp:docPr id="23" name="Picture 23"/>
+            <wp:cNvGraphicFramePr>
+              <a:graphicFrameLocks xmlns:a="http://schemas.openxmlformats.org/drawingml/2006/main" noChangeAspect="1"/>
+            </wp:cNvGraphicFramePr>
+            <a:graphic xmlns:a="http://schemas.openxmlformats.org/drawingml/2006/main">
+              <a:graphicData uri="http://schemas.openxmlformats.org/drawingml/2006/picture">
+                <pic:pic xmlns:pic="http://schemas.openxmlformats.org/drawingml/2006/picture">
+                  <pic:nvPicPr>
+                    <pic:cNvPr id="1" name=""/>
+                    <pic:cNvPicPr/>
+                  </pic:nvPicPr>
+                  <pic:blipFill>
+                    <a:blip r:embed="rId31"/>
+                    <a:stretch>
+                      <a:fillRect/>
+                    </a:stretch>
+                  </pic:blipFill>
+                  <pic:spPr>
+                    <a:xfrm>
+                      <a:off x="0" y="0"/>
+                      <a:ext cx="5759450" cy="4629150"/>
+                    </a:xfrm>
+                    <a:prstGeom prst="rect">
+                      <a:avLst/>
+                    </a:prstGeom>
+                  </pic:spPr>
+                </pic:pic>
+              </a:graphicData>
+            </a:graphic>
+          </wp:inline>
+        </w:drawing>
+      </w:r>
+    </w:p>
+    <w:p>
+      <w:pPr>
+        <w:pStyle w:val="Heading1"/>
+        <w:numPr>
+          <w:ilvl w:val="1"/>
+          <w:numId w:val="5"/>
+        </w:numPr>
+      </w:pPr>
+      <w:r>
+        <w:lastRenderedPageBreak/>
+        <w:t>Playlists</w:t>
+      </w:r>
+    </w:p>
+    <w:p>
+      <w:r>
+        <w:rPr>
+          <w:noProof/>
+        </w:rPr>
+        <w:drawing>
+          <wp:inline distT="0" distB="0" distL="0" distR="0" wp14:anchorId="415C7911" wp14:editId="4490F142">
+            <wp:extent cx="5759450" cy="5195570"/>
+            <wp:effectExtent l="0" t="0" r="0" b="5080"/>
+            <wp:docPr id="24" name="Picture 24"/>
+            <wp:cNvGraphicFramePr>
+              <a:graphicFrameLocks xmlns:a="http://schemas.openxmlformats.org/drawingml/2006/main" noChangeAspect="1"/>
+            </wp:cNvGraphicFramePr>
+            <a:graphic xmlns:a="http://schemas.openxmlformats.org/drawingml/2006/main">
+              <a:graphicData uri="http://schemas.openxmlformats.org/drawingml/2006/picture">
+                <pic:pic xmlns:pic="http://schemas.openxmlformats.org/drawingml/2006/picture">
+                  <pic:nvPicPr>
+                    <pic:cNvPr id="1" name=""/>
+                    <pic:cNvPicPr/>
+                  </pic:nvPicPr>
+                  <pic:blipFill>
+                    <a:blip r:embed="rId32"/>
+                    <a:stretch>
+                      <a:fillRect/>
+                    </a:stretch>
+                  </pic:blipFill>
+                  <pic:spPr>
+                    <a:xfrm>
+                      <a:off x="0" y="0"/>
+                      <a:ext cx="5759450" cy="5195570"/>
+                    </a:xfrm>
+                    <a:prstGeom prst="rect">
+                      <a:avLst/>
+                    </a:prstGeom>
+                  </pic:spPr>
+                </pic:pic>
+              </a:graphicData>
+            </a:graphic>
+          </wp:inline>
+        </w:drawing>
+      </w:r>
+    </w:p>
+    <w:p>
+      <w:r>
+        <w:rPr>
+          <w:noProof/>
+        </w:rPr>
+        <w:lastRenderedPageBreak/>
+        <w:drawing>
+          <wp:inline distT="0" distB="0" distL="0" distR="0" wp14:anchorId="1D81266D" wp14:editId="11479C52">
+            <wp:extent cx="5759450" cy="7515225"/>
+            <wp:effectExtent l="0" t="0" r="0" b="9525"/>
+            <wp:docPr id="25" name="Picture 25"/>
+            <wp:cNvGraphicFramePr>
+              <a:graphicFrameLocks xmlns:a="http://schemas.openxmlformats.org/drawingml/2006/main" noChangeAspect="1"/>
+            </wp:cNvGraphicFramePr>
+            <a:graphic xmlns:a="http://schemas.openxmlformats.org/drawingml/2006/main">
+              <a:graphicData uri="http://schemas.openxmlformats.org/drawingml/2006/picture">
+                <pic:pic xmlns:pic="http://schemas.openxmlformats.org/drawingml/2006/picture">
+                  <pic:nvPicPr>
+                    <pic:cNvPr id="1" name=""/>
+                    <pic:cNvPicPr/>
+                  </pic:nvPicPr>
+                  <pic:blipFill>
+                    <a:blip r:embed="rId33"/>
+                    <a:stretch>
+                      <a:fillRect/>
+                    </a:stretch>
+                  </pic:blipFill>
+                  <pic:spPr>
+                    <a:xfrm>
+                      <a:off x="0" y="0"/>
+                      <a:ext cx="5759450" cy="7515225"/>
+                    </a:xfrm>
+                    <a:prstGeom prst="rect">
+                      <a:avLst/>
+                    </a:prstGeom>
+                  </pic:spPr>
+                </pic:pic>
+              </a:graphicData>
+            </a:graphic>
+          </wp:inline>
+        </w:drawing>
+      </w:r>
+    </w:p>
+    <w:p>
+      <w:r>
+        <w:rPr>
+          <w:noProof/>
+        </w:rPr>
+        <w:lastRenderedPageBreak/>
+        <w:drawing>
+          <wp:inline distT="0" distB="0" distL="0" distR="0" wp14:anchorId="0CF545CD" wp14:editId="5128886B">
+            <wp:extent cx="5759450" cy="4455795"/>
+            <wp:effectExtent l="0" t="0" r="0" b="1905"/>
+            <wp:docPr id="26" name="Picture 26"/>
+            <wp:cNvGraphicFramePr>
+              <a:graphicFrameLocks xmlns:a="http://schemas.openxmlformats.org/drawingml/2006/main" noChangeAspect="1"/>
+            </wp:cNvGraphicFramePr>
+            <a:graphic xmlns:a="http://schemas.openxmlformats.org/drawingml/2006/main">
+              <a:graphicData uri="http://schemas.openxmlformats.org/drawingml/2006/picture">
+                <pic:pic xmlns:pic="http://schemas.openxmlformats.org/drawingml/2006/picture">
+                  <pic:nvPicPr>
+                    <pic:cNvPr id="1" name=""/>
+                    <pic:cNvPicPr/>
+                  </pic:nvPicPr>
+                  <pic:blipFill>
+                    <a:blip r:embed="rId34"/>
+                    <a:stretch>
+                      <a:fillRect/>
+                    </a:stretch>
+                  </pic:blipFill>
+                  <pic:spPr>
+                    <a:xfrm>
+                      <a:off x="0" y="0"/>
+                      <a:ext cx="5759450" cy="4455795"/>
+                    </a:xfrm>
+                    <a:prstGeom prst="rect">
+                      <a:avLst/>
+                    </a:prstGeom>
+                  </pic:spPr>
+                </pic:pic>
+              </a:graphicData>
+            </a:graphic>
+          </wp:inline>
+        </w:drawing>
+      </w:r>
+    </w:p>
+    <w:p>
+      <w:r>
+        <w:rPr>
+          <w:noProof/>
+        </w:rPr>
+        <w:lastRenderedPageBreak/>
+        <w:drawing>
+          <wp:inline distT="0" distB="0" distL="0" distR="0" wp14:anchorId="7BD849B9" wp14:editId="68555EDA">
+            <wp:extent cx="5759450" cy="5474335"/>
+            <wp:effectExtent l="0" t="0" r="0" b="0"/>
+            <wp:docPr id="27" name="Picture 27"/>
+            <wp:cNvGraphicFramePr>
+              <a:graphicFrameLocks xmlns:a="http://schemas.openxmlformats.org/drawingml/2006/main" noChangeAspect="1"/>
+            </wp:cNvGraphicFramePr>
+            <a:graphic xmlns:a="http://schemas.openxmlformats.org/drawingml/2006/main">
+              <a:graphicData uri="http://schemas.openxmlformats.org/drawingml/2006/picture">
+                <pic:pic xmlns:pic="http://schemas.openxmlformats.org/drawingml/2006/picture">
+                  <pic:nvPicPr>
+                    <pic:cNvPr id="1" name=""/>
+                    <pic:cNvPicPr/>
+                  </pic:nvPicPr>
+                  <pic:blipFill>
+                    <a:blip r:embed="rId35"/>
+                    <a:stretch>
+                      <a:fillRect/>
+                    </a:stretch>
+                  </pic:blipFill>
+                  <pic:spPr>
+                    <a:xfrm>
+                      <a:off x="0" y="0"/>
+                      <a:ext cx="5759450" cy="5474335"/>
+                    </a:xfrm>
+                    <a:prstGeom prst="rect">
+                      <a:avLst/>
+                    </a:prstGeom>
+                  </pic:spPr>
+                </pic:pic>
+              </a:graphicData>
+            </a:graphic>
+          </wp:inline>
+        </w:drawing>
+      </w:r>
+    </w:p>
+    <w:p>
+      <w:r>
+        <w:rPr>
+          <w:noProof/>
+        </w:rPr>
+        <w:lastRenderedPageBreak/>
+        <w:drawing>
+          <wp:inline distT="0" distB="0" distL="0" distR="0" wp14:anchorId="2AF53803" wp14:editId="3428F781">
+            <wp:extent cx="5759450" cy="4624070"/>
+            <wp:effectExtent l="0" t="0" r="0" b="5080"/>
+            <wp:docPr id="28" name="Picture 28"/>
+            <wp:cNvGraphicFramePr>
+              <a:graphicFrameLocks xmlns:a="http://schemas.openxmlformats.org/drawingml/2006/main" noChangeAspect="1"/>
+            </wp:cNvGraphicFramePr>
+            <a:graphic xmlns:a="http://schemas.openxmlformats.org/drawingml/2006/main">
+              <a:graphicData uri="http://schemas.openxmlformats.org/drawingml/2006/picture">
+                <pic:pic xmlns:pic="http://schemas.openxmlformats.org/drawingml/2006/picture">
+                  <pic:nvPicPr>
+                    <pic:cNvPr id="1" name=""/>
+                    <pic:cNvPicPr/>
+                  </pic:nvPicPr>
+                  <pic:blipFill>
+                    <a:blip r:embed="rId36"/>
+                    <a:stretch>
+                      <a:fillRect/>
+                    </a:stretch>
+                  </pic:blipFill>
+                  <pic:spPr>
+                    <a:xfrm>
+                      <a:off x="0" y="0"/>
+                      <a:ext cx="5759450" cy="4624070"/>
+                    </a:xfrm>
+                    <a:prstGeom prst="rect">
+                      <a:avLst/>
+                    </a:prstGeom>
+                  </pic:spPr>
+                </pic:pic>
+              </a:graphicData>
+            </a:graphic>
+          </wp:inline>
+        </w:drawing>
+      </w:r>
+    </w:p>
+    <w:p>
+      <w:r>
+        <w:rPr>
+          <w:noProof/>
+        </w:rPr>
+        <w:lastRenderedPageBreak/>
+        <w:drawing>
+          <wp:inline distT="0" distB="0" distL="0" distR="0" wp14:anchorId="78F4DFA2" wp14:editId="72DD72AC">
+            <wp:extent cx="5759450" cy="5104130"/>
+            <wp:effectExtent l="0" t="0" r="0" b="1270"/>
+            <wp:docPr id="29" name="Picture 29"/>
+            <wp:cNvGraphicFramePr>
+              <a:graphicFrameLocks xmlns:a="http://schemas.openxmlformats.org/drawingml/2006/main" noChangeAspect="1"/>
+            </wp:cNvGraphicFramePr>
+            <a:graphic xmlns:a="http://schemas.openxmlformats.org/drawingml/2006/main">
+              <a:graphicData uri="http://schemas.openxmlformats.org/drawingml/2006/picture">
+                <pic:pic xmlns:pic="http://schemas.openxmlformats.org/drawingml/2006/picture">
+                  <pic:nvPicPr>
+                    <pic:cNvPr id="1" name=""/>
+                    <pic:cNvPicPr/>
+                  </pic:nvPicPr>
+                  <pic:blipFill>
+                    <a:blip r:embed="rId37"/>
+                    <a:stretch>
+                      <a:fillRect/>
+                    </a:stretch>
+                  </pic:blipFill>
+                  <pic:spPr>
+                    <a:xfrm>
+                      <a:off x="0" y="0"/>
+                      <a:ext cx="5759450" cy="5104130"/>
+                    </a:xfrm>
+                    <a:prstGeom prst="rect">
+                      <a:avLst/>
+                    </a:prstGeom>
+                  </pic:spPr>
+                </pic:pic>
+              </a:graphicData>
+            </a:graphic>
+          </wp:inline>
+        </w:drawing>
+      </w:r>
+    </w:p>
+    <w:p>
+      <w:r>
+        <w:rPr>
+          <w:noProof/>
+        </w:rPr>
+        <w:lastRenderedPageBreak/>
+        <w:drawing>
+          <wp:inline distT="0" distB="0" distL="0" distR="0" wp14:anchorId="0BCB12DC" wp14:editId="4C620053">
+            <wp:extent cx="5759450" cy="5845810"/>
+            <wp:effectExtent l="0" t="0" r="0" b="2540"/>
+            <wp:docPr id="30" name="Picture 30"/>
+            <wp:cNvGraphicFramePr>
+              <a:graphicFrameLocks xmlns:a="http://schemas.openxmlformats.org/drawingml/2006/main" noChangeAspect="1"/>
+            </wp:cNvGraphicFramePr>
+            <a:graphic xmlns:a="http://schemas.openxmlformats.org/drawingml/2006/main">
+              <a:graphicData uri="http://schemas.openxmlformats.org/drawingml/2006/picture">
+                <pic:pic xmlns:pic="http://schemas.openxmlformats.org/drawingml/2006/picture">
+                  <pic:nvPicPr>
+                    <pic:cNvPr id="1" name=""/>
+                    <pic:cNvPicPr/>
+                  </pic:nvPicPr>
+                  <pic:blipFill>
+                    <a:blip r:embed="rId38"/>
+                    <a:stretch>
+                      <a:fillRect/>
+                    </a:stretch>
+                  </pic:blipFill>
+                  <pic:spPr>
+                    <a:xfrm>
+                      <a:off x="0" y="0"/>
+                      <a:ext cx="5759450" cy="5845810"/>
+                    </a:xfrm>
+                    <a:prstGeom prst="rect">
+                      <a:avLst/>
+                    </a:prstGeom>
+                  </pic:spPr>
+                </pic:pic>
+              </a:graphicData>
+            </a:graphic>
+          </wp:inline>
+        </w:drawing>
+      </w:r>
+    </w:p>
+    <w:p>
+      <w:r>
+        <w:rPr>
+          <w:noProof/>
+        </w:rPr>
+        <w:lastRenderedPageBreak/>
+        <w:drawing>
+          <wp:inline distT="0" distB="0" distL="0" distR="0" wp14:anchorId="4C6A7515" wp14:editId="4A94FC52">
+            <wp:extent cx="5759450" cy="5256530"/>
+            <wp:effectExtent l="0" t="0" r="0" b="1270"/>
+            <wp:docPr id="31" name="Picture 31"/>
+            <wp:cNvGraphicFramePr>
+              <a:graphicFrameLocks xmlns:a="http://schemas.openxmlformats.org/drawingml/2006/main" noChangeAspect="1"/>
+            </wp:cNvGraphicFramePr>
+            <a:graphic xmlns:a="http://schemas.openxmlformats.org/drawingml/2006/main">
+              <a:graphicData uri="http://schemas.openxmlformats.org/drawingml/2006/picture">
+                <pic:pic xmlns:pic="http://schemas.openxmlformats.org/drawingml/2006/picture">
+                  <pic:nvPicPr>
+                    <pic:cNvPr id="1" name=""/>
+                    <pic:cNvPicPr/>
+                  </pic:nvPicPr>
+                  <pic:blipFill>
+                    <a:blip r:embed="rId39"/>
+                    <a:stretch>
+                      <a:fillRect/>
+                    </a:stretch>
+                  </pic:blipFill>
+                  <pic:spPr>
+                    <a:xfrm>
+                      <a:off x="0" y="0"/>
+                      <a:ext cx="5759450" cy="5256530"/>
+                    </a:xfrm>
+                    <a:prstGeom prst="rect">
+                      <a:avLst/>
+                    </a:prstGeom>
+                  </pic:spPr>
+                </pic:pic>
+              </a:graphicData>
+            </a:graphic>
+          </wp:inline>
+        </w:drawing>
+      </w:r>
+    </w:p>
+    <w:p>
+      <w:pPr>
+        <w:pStyle w:val="Heading1"/>
+        <w:numPr>
+          <w:ilvl w:val="1"/>
+          <w:numId w:val="5"/>
+        </w:numPr>
+      </w:pPr>
+      <w:r>
+        <w:lastRenderedPageBreak/>
+        <w:t xml:space="preserve"> Songs</w:t>
+      </w:r>
+    </w:p>
+    <w:p>
+      <w:r>
+        <w:rPr>
+          <w:noProof/>
+        </w:rPr>
+        <w:drawing>
+          <wp:inline distT="0" distB="0" distL="0" distR="0" wp14:anchorId="2C4457DE" wp14:editId="4654423B">
+            <wp:extent cx="5759450" cy="6127750"/>
+            <wp:effectExtent l="0" t="0" r="0" b="6350"/>
+            <wp:docPr id="32" name="Picture 32"/>
+            <wp:cNvGraphicFramePr>
+              <a:graphicFrameLocks xmlns:a="http://schemas.openxmlformats.org/drawingml/2006/main" noChangeAspect="1"/>
+            </wp:cNvGraphicFramePr>
+            <a:graphic xmlns:a="http://schemas.openxmlformats.org/drawingml/2006/main">
+              <a:graphicData uri="http://schemas.openxmlformats.org/drawingml/2006/picture">
+                <pic:pic xmlns:pic="http://schemas.openxmlformats.org/drawingml/2006/picture">
+                  <pic:nvPicPr>
+                    <pic:cNvPr id="1" name=""/>
+                    <pic:cNvPicPr/>
+                  </pic:nvPicPr>
+                  <pic:blipFill>
+                    <a:blip r:embed="rId40"/>
+                    <a:stretch>
+                      <a:fillRect/>
+                    </a:stretch>
+                  </pic:blipFill>
+                  <pic:spPr>
+                    <a:xfrm>
+                      <a:off x="0" y="0"/>
+                      <a:ext cx="5759450" cy="6127750"/>
+                    </a:xfrm>
+                    <a:prstGeom prst="rect">
+                      <a:avLst/>
+                    </a:prstGeom>
+                  </pic:spPr>
+                </pic:pic>
+              </a:graphicData>
+            </a:graphic>
+          </wp:inline>
+        </w:drawing>
+      </w:r>
+    </w:p>
+    <w:p>
+      <w:r>
+        <w:rPr>
+          <w:noProof/>
+        </w:rPr>
+        <w:lastRenderedPageBreak/>
+        <w:drawing>
+          <wp:inline distT="0" distB="0" distL="0" distR="0" wp14:anchorId="060CA7A4" wp14:editId="3A7C7111">
+            <wp:extent cx="5759450" cy="6268720"/>
+            <wp:effectExtent l="0" t="0" r="0" b="0"/>
+            <wp:docPr id="33" name="Picture 33"/>
+            <wp:cNvGraphicFramePr>
+              <a:graphicFrameLocks xmlns:a="http://schemas.openxmlformats.org/drawingml/2006/main" noChangeAspect="1"/>
+            </wp:cNvGraphicFramePr>
+            <a:graphic xmlns:a="http://schemas.openxmlformats.org/drawingml/2006/main">
+              <a:graphicData uri="http://schemas.openxmlformats.org/drawingml/2006/picture">
+                <pic:pic xmlns:pic="http://schemas.openxmlformats.org/drawingml/2006/picture">
+                  <pic:nvPicPr>
+                    <pic:cNvPr id="1" name=""/>
+                    <pic:cNvPicPr/>
+                  </pic:nvPicPr>
+                  <pic:blipFill>
+                    <a:blip r:embed="rId41"/>
+                    <a:stretch>
+                      <a:fillRect/>
+                    </a:stretch>
+                  </pic:blipFill>
+                  <pic:spPr>
+                    <a:xfrm>
+                      <a:off x="0" y="0"/>
+                      <a:ext cx="5759450" cy="6268720"/>
+                    </a:xfrm>
+                    <a:prstGeom prst="rect">
+                      <a:avLst/>
+                    </a:prstGeom>
+                  </pic:spPr>
+                </pic:pic>
+              </a:graphicData>
+            </a:graphic>
+          </wp:inline>
+        </w:drawing>
+      </w:r>
+    </w:p>
+    <w:p>
+      <w:r>
+        <w:rPr>
+          <w:noProof/>
+        </w:rPr>
+        <w:lastRenderedPageBreak/>
+        <w:drawing>
+          <wp:inline distT="0" distB="0" distL="0" distR="0" wp14:anchorId="40C6B625" wp14:editId="34F9CF6E">
+            <wp:extent cx="5759450" cy="6953885"/>
+            <wp:effectExtent l="0" t="0" r="0" b="0"/>
+            <wp:docPr id="34" name="Picture 34"/>
+            <wp:cNvGraphicFramePr>
+              <a:graphicFrameLocks xmlns:a="http://schemas.openxmlformats.org/drawingml/2006/main" noChangeAspect="1"/>
+            </wp:cNvGraphicFramePr>
+            <a:graphic xmlns:a="http://schemas.openxmlformats.org/drawingml/2006/main">
+              <a:graphicData uri="http://schemas.openxmlformats.org/drawingml/2006/picture">
+                <pic:pic xmlns:pic="http://schemas.openxmlformats.org/drawingml/2006/picture">
+                  <pic:nvPicPr>
+                    <pic:cNvPr id="1" name=""/>
+                    <pic:cNvPicPr/>
+                  </pic:nvPicPr>
+                  <pic:blipFill>
+                    <a:blip r:embed="rId42"/>
+                    <a:stretch>
+                      <a:fillRect/>
+                    </a:stretch>
+                  </pic:blipFill>
+                  <pic:spPr>
+                    <a:xfrm>
+                      <a:off x="0" y="0"/>
+                      <a:ext cx="5759450" cy="6953885"/>
+                    </a:xfrm>
+                    <a:prstGeom prst="rect">
+                      <a:avLst/>
+                    </a:prstGeom>
+                  </pic:spPr>
+                </pic:pic>
+              </a:graphicData>
+            </a:graphic>
+          </wp:inline>
+        </w:drawing>
+      </w:r>
+    </w:p>
+    <w:p>
+      <w:r>
+        <w:rPr>
+          <w:noProof/>
+        </w:rPr>
+        <w:lastRenderedPageBreak/>
+        <w:drawing>
+          <wp:inline distT="0" distB="0" distL="0" distR="0" wp14:anchorId="3BB09F46" wp14:editId="686C5635">
+            <wp:extent cx="5759450" cy="6437630"/>
+            <wp:effectExtent l="0" t="0" r="0" b="1270"/>
+            <wp:docPr id="35" name="Picture 35"/>
+            <wp:cNvGraphicFramePr>
+              <a:graphicFrameLocks xmlns:a="http://schemas.openxmlformats.org/drawingml/2006/main" noChangeAspect="1"/>
+            </wp:cNvGraphicFramePr>
+            <a:graphic xmlns:a="http://schemas.openxmlformats.org/drawingml/2006/main">
+              <a:graphicData uri="http://schemas.openxmlformats.org/drawingml/2006/picture">
+                <pic:pic xmlns:pic="http://schemas.openxmlformats.org/drawingml/2006/picture">
+                  <pic:nvPicPr>
+                    <pic:cNvPr id="1" name=""/>
+                    <pic:cNvPicPr/>
+                  </pic:nvPicPr>
+                  <pic:blipFill>
+                    <a:blip r:embed="rId43"/>
+                    <a:stretch>
+                      <a:fillRect/>
+                    </a:stretch>
+                  </pic:blipFill>
+                  <pic:spPr>
+                    <a:xfrm>
+                      <a:off x="0" y="0"/>
+                      <a:ext cx="5759450" cy="6437630"/>
+                    </a:xfrm>
+                    <a:prstGeom prst="rect">
+                      <a:avLst/>
+                    </a:prstGeom>
+                  </pic:spPr>
+                </pic:pic>
+              </a:graphicData>
+            </a:graphic>
+          </wp:inline>
+        </w:drawing>
+      </w:r>
+      <w:bookmarkStart w:id="6" w:name="_GoBack"/>
       <w:bookmarkEnd w:id="6"/>
     </w:p>
+    <w:p>
+      <w:pPr>
+        <w:pStyle w:val="Heading1"/>
+        <w:numPr>
+          <w:ilvl w:val="1"/>
+          <w:numId w:val="5"/>
+        </w:numPr>
+      </w:pPr>
+      <w:r>
+        <w:t>Users</w:t>
+      </w:r>
+    </w:p>
+    <w:bookmarkEnd w:id="5"/>
+    <w:p/>
+    <w:p/>
+    <w:p/>
     <w:p>
       <w:pPr>
         <w:pStyle w:val="Heading1"/>
@@ -3131,7 +4060,7 @@
       </w:pPr>
     </w:p>
     <w:sectPr>
-      <w:footerReference w:type="default" r:id="rId26"/>
+      <w:footerReference w:type="default" r:id="rId44"/>
       <w:pgSz w:w="11906" w:h="16838"/>
       <w:pgMar w:top="1134" w:right="851" w:bottom="1134" w:left="1985" w:header="709" w:footer="709" w:gutter="0"/>
       <w:cols w:space="708"/>
@@ -3196,7 +4125,7 @@
           <w:rPr>
             <w:noProof/>
           </w:rPr>
-          <w:t>12</w:t>
+          <w:t>30</w:t>
         </w:r>
         <w:r>
           <w:fldChar w:fldCharType="end"/>
@@ -4875,7 +5804,7 @@
 </file>
 
 <file path=customXml/itemProps1.xml><?xml version="1.0" encoding="utf-8"?>
-<ds:datastoreItem xmlns:ds="http://schemas.openxmlformats.org/officeDocument/2006/customXml" ds:itemID="{6680F38D-B71C-4EAB-8748-854204864A1B}">
+<ds:datastoreItem xmlns:ds="http://schemas.openxmlformats.org/officeDocument/2006/customXml" ds:itemID="{65D99687-9099-45E3-8700-610505576E21}">
   <ds:schemaRefs>
     <ds:schemaRef ds:uri="http://schemas.openxmlformats.org/officeDocument/2006/bibliography"/>
   </ds:schemaRefs>

</xml_diff>

<commit_message>
Add all api specification screenshots.
</commit_message>
<xml_diff>
--- a/Galutinė Ataskaita.docx
+++ b/Galutinė Ataskaita.docx
@@ -1245,7 +1245,43 @@
           <w:sz w:val="24"/>
           <w:szCs w:val="24"/>
         </w:rPr>
-        <w:t>Veikimo principas – panašus kaip kitų muzikos platformų (Soundcloud, Mixcloud). Registruoti vartotojai gauna galimybę kelti savo muziką, klausyti kitų platformoje įkeltos muzikos, kurti grojaraščius, pamėgti tam tikrus muzikos kūrinius.</w:t>
+        <w:t>Veikimo principas – panašus kaip kitų muzikos platformų (</w:t>
+      </w:r>
+      <w:proofErr w:type="spellStart"/>
+      <w:r>
+        <w:rPr>
+          <w:rFonts w:ascii="Times New Roman" w:hAnsi="Times New Roman" w:cs="Times New Roman"/>
+          <w:sz w:val="24"/>
+          <w:szCs w:val="24"/>
+        </w:rPr>
+        <w:t>Soundcloud</w:t>
+      </w:r>
+      <w:proofErr w:type="spellEnd"/>
+      <w:r>
+        <w:rPr>
+          <w:rFonts w:ascii="Times New Roman" w:hAnsi="Times New Roman" w:cs="Times New Roman"/>
+          <w:sz w:val="24"/>
+          <w:szCs w:val="24"/>
+        </w:rPr>
+        <w:t xml:space="preserve">, </w:t>
+      </w:r>
+      <w:proofErr w:type="spellStart"/>
+      <w:r>
+        <w:rPr>
+          <w:rFonts w:ascii="Times New Roman" w:hAnsi="Times New Roman" w:cs="Times New Roman"/>
+          <w:sz w:val="24"/>
+          <w:szCs w:val="24"/>
+        </w:rPr>
+        <w:t>Mixcloud</w:t>
+      </w:r>
+      <w:proofErr w:type="spellEnd"/>
+      <w:r>
+        <w:rPr>
+          <w:rFonts w:ascii="Times New Roman" w:hAnsi="Times New Roman" w:cs="Times New Roman"/>
+          <w:sz w:val="24"/>
+          <w:szCs w:val="24"/>
+        </w:rPr>
+        <w:t>). Registruoti vartotojai gauna galimybę kelti savo muziką, klausyti kitų platformoje įkeltos muzikos, kurti grojaraščius, pamėgti tam tikrus muzikos kūrinius.</w:t>
       </w:r>
     </w:p>
     <w:p>
@@ -1547,6 +1583,7 @@
           <w:szCs w:val="24"/>
         </w:rPr>
       </w:pPr>
+      <w:proofErr w:type="spellStart"/>
       <w:r>
         <w:rPr>
           <w:rFonts w:ascii="Times New Roman" w:hAnsi="Times New Roman" w:cs="Times New Roman"/>
@@ -1554,7 +1591,97 @@
           <w:sz w:val="24"/>
           <w:szCs w:val="24"/>
         </w:rPr>
-        <w:t>Front-End – React + Redux + Babel + Webpack.</w:t>
+        <w:t>Front-End</w:t>
+      </w:r>
+      <w:proofErr w:type="spellEnd"/>
+      <w:r>
+        <w:rPr>
+          <w:rFonts w:ascii="Times New Roman" w:hAnsi="Times New Roman" w:cs="Times New Roman"/>
+          <w:color w:val="000000"/>
+          <w:sz w:val="24"/>
+          <w:szCs w:val="24"/>
+        </w:rPr>
+        <w:t xml:space="preserve"> – </w:t>
+      </w:r>
+      <w:proofErr w:type="spellStart"/>
+      <w:r>
+        <w:rPr>
+          <w:rFonts w:ascii="Times New Roman" w:hAnsi="Times New Roman" w:cs="Times New Roman"/>
+          <w:color w:val="000000"/>
+          <w:sz w:val="24"/>
+          <w:szCs w:val="24"/>
+        </w:rPr>
+        <w:t>React</w:t>
+      </w:r>
+      <w:proofErr w:type="spellEnd"/>
+      <w:r>
+        <w:rPr>
+          <w:rFonts w:ascii="Times New Roman" w:hAnsi="Times New Roman" w:cs="Times New Roman"/>
+          <w:color w:val="000000"/>
+          <w:sz w:val="24"/>
+          <w:szCs w:val="24"/>
+        </w:rPr>
+        <w:t xml:space="preserve"> + </w:t>
+      </w:r>
+      <w:proofErr w:type="spellStart"/>
+      <w:r>
+        <w:rPr>
+          <w:rFonts w:ascii="Times New Roman" w:hAnsi="Times New Roman" w:cs="Times New Roman"/>
+          <w:color w:val="000000"/>
+          <w:sz w:val="24"/>
+          <w:szCs w:val="24"/>
+        </w:rPr>
+        <w:t>Redux</w:t>
+      </w:r>
+      <w:proofErr w:type="spellEnd"/>
+      <w:r>
+        <w:rPr>
+          <w:rFonts w:ascii="Times New Roman" w:hAnsi="Times New Roman" w:cs="Times New Roman"/>
+          <w:color w:val="000000"/>
+          <w:sz w:val="24"/>
+          <w:szCs w:val="24"/>
+        </w:rPr>
+        <w:t xml:space="preserve"> + </w:t>
+      </w:r>
+      <w:proofErr w:type="spellStart"/>
+      <w:r>
+        <w:rPr>
+          <w:rFonts w:ascii="Times New Roman" w:hAnsi="Times New Roman" w:cs="Times New Roman"/>
+          <w:color w:val="000000"/>
+          <w:sz w:val="24"/>
+          <w:szCs w:val="24"/>
+        </w:rPr>
+        <w:t>Babel</w:t>
+      </w:r>
+      <w:proofErr w:type="spellEnd"/>
+      <w:r>
+        <w:rPr>
+          <w:rFonts w:ascii="Times New Roman" w:hAnsi="Times New Roman" w:cs="Times New Roman"/>
+          <w:color w:val="000000"/>
+          <w:sz w:val="24"/>
+          <w:szCs w:val="24"/>
+        </w:rPr>
+        <w:t xml:space="preserve"> + </w:t>
+      </w:r>
+      <w:proofErr w:type="spellStart"/>
+      <w:r>
+        <w:rPr>
+          <w:rFonts w:ascii="Times New Roman" w:hAnsi="Times New Roman" w:cs="Times New Roman"/>
+          <w:color w:val="000000"/>
+          <w:sz w:val="24"/>
+          <w:szCs w:val="24"/>
+        </w:rPr>
+        <w:t>Webpack</w:t>
+      </w:r>
+      <w:proofErr w:type="spellEnd"/>
+      <w:r>
+        <w:rPr>
+          <w:rFonts w:ascii="Times New Roman" w:hAnsi="Times New Roman" w:cs="Times New Roman"/>
+          <w:color w:val="000000"/>
+          <w:sz w:val="24"/>
+          <w:szCs w:val="24"/>
+        </w:rPr>
+        <w:t>.</w:t>
       </w:r>
     </w:p>
     <w:p>
@@ -1575,6 +1702,7 @@
           <w:szCs w:val="24"/>
         </w:rPr>
       </w:pPr>
+      <w:proofErr w:type="spellStart"/>
       <w:r>
         <w:rPr>
           <w:rFonts w:ascii="Times New Roman" w:hAnsi="Times New Roman" w:cs="Times New Roman"/>
@@ -1582,7 +1710,77 @@
           <w:sz w:val="24"/>
           <w:szCs w:val="24"/>
         </w:rPr>
-        <w:t>Back-End – ASP.NET Core 2.0 + Entity Framework.</w:t>
+        <w:t>Back-End</w:t>
+      </w:r>
+      <w:proofErr w:type="spellEnd"/>
+      <w:r>
+        <w:rPr>
+          <w:rFonts w:ascii="Times New Roman" w:hAnsi="Times New Roman" w:cs="Times New Roman"/>
+          <w:color w:val="000000"/>
+          <w:sz w:val="24"/>
+          <w:szCs w:val="24"/>
+        </w:rPr>
+        <w:t xml:space="preserve"> – ASP.NET </w:t>
+      </w:r>
+      <w:proofErr w:type="spellStart"/>
+      <w:r>
+        <w:rPr>
+          <w:rFonts w:ascii="Times New Roman" w:hAnsi="Times New Roman" w:cs="Times New Roman"/>
+          <w:color w:val="000000"/>
+          <w:sz w:val="24"/>
+          <w:szCs w:val="24"/>
+        </w:rPr>
+        <w:t>Core</w:t>
+      </w:r>
+      <w:proofErr w:type="spellEnd"/>
+      <w:r>
+        <w:rPr>
+          <w:rFonts w:ascii="Times New Roman" w:hAnsi="Times New Roman" w:cs="Times New Roman"/>
+          <w:color w:val="000000"/>
+          <w:sz w:val="24"/>
+          <w:szCs w:val="24"/>
+        </w:rPr>
+        <w:t xml:space="preserve"> 2.0 + </w:t>
+      </w:r>
+      <w:proofErr w:type="spellStart"/>
+      <w:r>
+        <w:rPr>
+          <w:rFonts w:ascii="Times New Roman" w:hAnsi="Times New Roman" w:cs="Times New Roman"/>
+          <w:color w:val="000000"/>
+          <w:sz w:val="24"/>
+          <w:szCs w:val="24"/>
+        </w:rPr>
+        <w:t>Entity</w:t>
+      </w:r>
+      <w:proofErr w:type="spellEnd"/>
+      <w:r>
+        <w:rPr>
+          <w:rFonts w:ascii="Times New Roman" w:hAnsi="Times New Roman" w:cs="Times New Roman"/>
+          <w:color w:val="000000"/>
+          <w:sz w:val="24"/>
+          <w:szCs w:val="24"/>
+        </w:rPr>
+        <w:t xml:space="preserve"> </w:t>
+      </w:r>
+      <w:proofErr w:type="spellStart"/>
+      <w:r>
+        <w:rPr>
+          <w:rFonts w:ascii="Times New Roman" w:hAnsi="Times New Roman" w:cs="Times New Roman"/>
+          <w:color w:val="000000"/>
+          <w:sz w:val="24"/>
+          <w:szCs w:val="24"/>
+        </w:rPr>
+        <w:t>Framework</w:t>
+      </w:r>
+      <w:proofErr w:type="spellEnd"/>
+      <w:r>
+        <w:rPr>
+          <w:rFonts w:ascii="Times New Roman" w:hAnsi="Times New Roman" w:cs="Times New Roman"/>
+          <w:color w:val="000000"/>
+          <w:sz w:val="24"/>
+          <w:szCs w:val="24"/>
+        </w:rPr>
+        <w:t>.</w:t>
       </w:r>
     </w:p>
     <w:p>
@@ -1619,7 +1817,27 @@
           <w:sz w:val="24"/>
           <w:szCs w:val="24"/>
         </w:rPr>
-        <w:t>. Programos įgyvendinimo metu buvo nuspręsta naudoti Dropbox talpyklą.</w:t>
+        <w:t xml:space="preserve">. Programos įgyvendinimo metu buvo nuspręsta naudoti </w:t>
+      </w:r>
+      <w:proofErr w:type="spellStart"/>
+      <w:r>
+        <w:rPr>
+          <w:rFonts w:ascii="Times New Roman" w:hAnsi="Times New Roman" w:cs="Times New Roman"/>
+          <w:color w:val="000000"/>
+          <w:sz w:val="24"/>
+          <w:szCs w:val="24"/>
+        </w:rPr>
+        <w:t>Dropbox</w:t>
+      </w:r>
+      <w:proofErr w:type="spellEnd"/>
+      <w:r>
+        <w:rPr>
+          <w:rFonts w:ascii="Times New Roman" w:hAnsi="Times New Roman" w:cs="Times New Roman"/>
+          <w:color w:val="000000"/>
+          <w:sz w:val="24"/>
+          <w:szCs w:val="24"/>
+        </w:rPr>
+        <w:t xml:space="preserve"> talpyklą.</w:t>
       </w:r>
     </w:p>
     <w:p>
@@ -1821,7 +2039,15 @@
     <w:p/>
     <w:p>
       <w:r>
-        <w:t>Vartotojo sąsajos projektavimui buvo naudojamas įrankis MockFlow. Buvo sukurti vartotojo sąsajos prototipai su šiuo įrankiu, vėliau pagal sukurtus prototipus buvo kuriama vartotojo sąsaja.</w:t>
+        <w:t xml:space="preserve">Vartotojo sąsajos projektavimui buvo naudojamas įrankis </w:t>
+      </w:r>
+      <w:proofErr w:type="spellStart"/>
+      <w:r>
+        <w:t>MockFlow</w:t>
+      </w:r>
+      <w:proofErr w:type="spellEnd"/>
+      <w:r>
+        <w:t>. Buvo sukurti vartotojo sąsajos prototipai su šiuo įrankiu, vėliau pagal sukurtus prototipus buvo kuriama vartotojo sąsaja.</w:t>
       </w:r>
     </w:p>
     <w:p>
@@ -2415,7 +2641,23 @@
     </w:p>
     <w:p>
       <w:r>
-        <w:t>Pagal prototipus buvo įgyvendinama puslapio išvaizda. Grafinės sąsajos kūrimui buvo naudojamas Semantic UI React karkasas. Žemiau pateikti įgyvendintos grafinės sąsajos paveikslėliai.</w:t>
+        <w:t xml:space="preserve">Pagal prototipus buvo įgyvendinama puslapio išvaizda. Grafinės sąsajos kūrimui buvo naudojamas </w:t>
+      </w:r>
+      <w:proofErr w:type="spellStart"/>
+      <w:r>
+        <w:t>Semantic</w:t>
+      </w:r>
+      <w:proofErr w:type="spellEnd"/>
+      <w:r>
+        <w:t xml:space="preserve"> UI </w:t>
+      </w:r>
+      <w:proofErr w:type="spellStart"/>
+      <w:r>
+        <w:t>React</w:t>
+      </w:r>
+      <w:proofErr w:type="spellEnd"/>
+      <w:r>
+        <w:t xml:space="preserve"> karkasas. Žemiau pateikti įgyvendintos grafinės sąsajos paveikslėliai.</w:t>
       </w:r>
     </w:p>
     <w:p>
@@ -2806,7 +3048,21 @@
         <w:rPr>
           <w:lang w:val="en-US"/>
         </w:rPr>
-        <w:t xml:space="preserve">. Naujienų </w:t>
+        <w:t xml:space="preserve">. </w:t>
+      </w:r>
+      <w:proofErr w:type="spellStart"/>
+      <w:r>
+        <w:rPr>
+          <w:lang w:val="en-US"/>
+        </w:rPr>
+        <w:t>Naujienų</w:t>
+      </w:r>
+      <w:proofErr w:type="spellEnd"/>
+      <w:r>
+        <w:rPr>
+          <w:lang w:val="en-US"/>
+        </w:rPr>
+        <w:t xml:space="preserve"> </w:t>
       </w:r>
       <w:r>
         <w:t>langas</w:t>
@@ -3058,8 +3314,13 @@
         </w:numPr>
       </w:pPr>
       <w:r>
-        <w:t xml:space="preserve"> Events</w:t>
-      </w:r>
+        <w:t xml:space="preserve"> </w:t>
+      </w:r>
+      <w:proofErr w:type="spellStart"/>
+      <w:r>
+        <w:t>Events</w:t>
+      </w:r>
+      <w:proofErr w:type="spellEnd"/>
     </w:p>
     <w:p/>
     <w:p>
@@ -3216,8 +3477,13 @@
         </w:numPr>
       </w:pPr>
       <w:r>
-        <w:t xml:space="preserve"> Files</w:t>
-      </w:r>
+        <w:t xml:space="preserve"> </w:t>
+      </w:r>
+      <w:proofErr w:type="spellStart"/>
+      <w:r>
+        <w:t>Files</w:t>
+      </w:r>
+      <w:proofErr w:type="spellEnd"/>
     </w:p>
     <w:p/>
     <w:p/>
@@ -3231,8 +3497,13 @@
         </w:numPr>
       </w:pPr>
       <w:r>
-        <w:t xml:space="preserve"> Genres</w:t>
-      </w:r>
+        <w:t xml:space="preserve"> </w:t>
+      </w:r>
+      <w:proofErr w:type="spellStart"/>
+      <w:r>
+        <w:t>Genres</w:t>
+      </w:r>
+      <w:proofErr w:type="spellEnd"/>
     </w:p>
     <w:p/>
     <w:p>
@@ -3287,8 +3558,13 @@
         </w:numPr>
       </w:pPr>
       <w:r>
-        <w:t xml:space="preserve"> Likes</w:t>
-      </w:r>
+        <w:t xml:space="preserve"> </w:t>
+      </w:r>
+      <w:proofErr w:type="spellStart"/>
+      <w:r>
+        <w:t>Likes</w:t>
+      </w:r>
+      <w:proofErr w:type="spellEnd"/>
     </w:p>
     <w:p/>
     <w:p>
@@ -3428,10 +3704,12 @@
           <w:numId w:val="5"/>
         </w:numPr>
       </w:pPr>
+      <w:proofErr w:type="spellStart"/>
       <w:r>
         <w:lastRenderedPageBreak/>
         <w:t>Playlists</w:t>
       </w:r>
+      <w:proofErr w:type="spellEnd"/>
     </w:p>
     <w:p>
       <w:r>
@@ -3786,8 +4064,13 @@
       </w:pPr>
       <w:r>
         <w:lastRenderedPageBreak/>
-        <w:t xml:space="preserve"> Songs</w:t>
-      </w:r>
+        <w:t xml:space="preserve"> </w:t>
+      </w:r>
+      <w:proofErr w:type="spellStart"/>
+      <w:r>
+        <w:t>Songs</w:t>
+      </w:r>
+      <w:proofErr w:type="spellEnd"/>
     </w:p>
     <w:p>
       <w:r>
@@ -3959,8 +4242,6 @@
           </wp:inline>
         </w:drawing>
       </w:r>
-      <w:bookmarkStart w:id="6" w:name="_GoBack"/>
-      <w:bookmarkEnd w:id="6"/>
     </w:p>
     <w:p>
       <w:pPr>
@@ -3970,13 +4251,274 @@
           <w:numId w:val="5"/>
         </w:numPr>
       </w:pPr>
+      <w:proofErr w:type="spellStart"/>
       <w:r>
         <w:t>Users</w:t>
       </w:r>
+      <w:proofErr w:type="spellEnd"/>
     </w:p>
     <w:bookmarkEnd w:id="5"/>
     <w:p/>
-    <w:p/>
+    <w:p>
+      <w:r>
+        <w:rPr>
+          <w:noProof/>
+        </w:rPr>
+        <w:lastRenderedPageBreak/>
+        <w:drawing>
+          <wp:inline distT="0" distB="0" distL="0" distR="0" wp14:anchorId="236F2D44" wp14:editId="4AFD4CD6">
+            <wp:extent cx="5759450" cy="6304915"/>
+            <wp:effectExtent l="0" t="0" r="0" b="635"/>
+            <wp:docPr id="36" name="Picture 36"/>
+            <wp:cNvGraphicFramePr>
+              <a:graphicFrameLocks xmlns:a="http://schemas.openxmlformats.org/drawingml/2006/main" noChangeAspect="1"/>
+            </wp:cNvGraphicFramePr>
+            <a:graphic xmlns:a="http://schemas.openxmlformats.org/drawingml/2006/main">
+              <a:graphicData uri="http://schemas.openxmlformats.org/drawingml/2006/picture">
+                <pic:pic xmlns:pic="http://schemas.openxmlformats.org/drawingml/2006/picture">
+                  <pic:nvPicPr>
+                    <pic:cNvPr id="1" name=""/>
+                    <pic:cNvPicPr/>
+                  </pic:nvPicPr>
+                  <pic:blipFill>
+                    <a:blip r:embed="rId44"/>
+                    <a:stretch>
+                      <a:fillRect/>
+                    </a:stretch>
+                  </pic:blipFill>
+                  <pic:spPr>
+                    <a:xfrm>
+                      <a:off x="0" y="0"/>
+                      <a:ext cx="5759450" cy="6304915"/>
+                    </a:xfrm>
+                    <a:prstGeom prst="rect">
+                      <a:avLst/>
+                    </a:prstGeom>
+                  </pic:spPr>
+                </pic:pic>
+              </a:graphicData>
+            </a:graphic>
+          </wp:inline>
+        </w:drawing>
+      </w:r>
+    </w:p>
+    <w:p>
+      <w:r>
+        <w:rPr>
+          <w:noProof/>
+        </w:rPr>
+        <w:lastRenderedPageBreak/>
+        <w:drawing>
+          <wp:inline distT="0" distB="0" distL="0" distR="0" wp14:anchorId="719FC53A" wp14:editId="0E349A91">
+            <wp:extent cx="5759450" cy="4871720"/>
+            <wp:effectExtent l="0" t="0" r="0" b="5080"/>
+            <wp:docPr id="37" name="Picture 37"/>
+            <wp:cNvGraphicFramePr>
+              <a:graphicFrameLocks xmlns:a="http://schemas.openxmlformats.org/drawingml/2006/main" noChangeAspect="1"/>
+            </wp:cNvGraphicFramePr>
+            <a:graphic xmlns:a="http://schemas.openxmlformats.org/drawingml/2006/main">
+              <a:graphicData uri="http://schemas.openxmlformats.org/drawingml/2006/picture">
+                <pic:pic xmlns:pic="http://schemas.openxmlformats.org/drawingml/2006/picture">
+                  <pic:nvPicPr>
+                    <pic:cNvPr id="1" name=""/>
+                    <pic:cNvPicPr/>
+                  </pic:nvPicPr>
+                  <pic:blipFill>
+                    <a:blip r:embed="rId45"/>
+                    <a:stretch>
+                      <a:fillRect/>
+                    </a:stretch>
+                  </pic:blipFill>
+                  <pic:spPr>
+                    <a:xfrm>
+                      <a:off x="0" y="0"/>
+                      <a:ext cx="5759450" cy="4871720"/>
+                    </a:xfrm>
+                    <a:prstGeom prst="rect">
+                      <a:avLst/>
+                    </a:prstGeom>
+                  </pic:spPr>
+                </pic:pic>
+              </a:graphicData>
+            </a:graphic>
+          </wp:inline>
+        </w:drawing>
+      </w:r>
+    </w:p>
+    <w:p>
+      <w:r>
+        <w:rPr>
+          <w:noProof/>
+        </w:rPr>
+        <w:lastRenderedPageBreak/>
+        <w:drawing>
+          <wp:inline distT="0" distB="0" distL="0" distR="0" wp14:anchorId="27B64924" wp14:editId="594397B9">
+            <wp:extent cx="5759450" cy="5368290"/>
+            <wp:effectExtent l="0" t="0" r="0" b="3810"/>
+            <wp:docPr id="38" name="Picture 38"/>
+            <wp:cNvGraphicFramePr>
+              <a:graphicFrameLocks xmlns:a="http://schemas.openxmlformats.org/drawingml/2006/main" noChangeAspect="1"/>
+            </wp:cNvGraphicFramePr>
+            <a:graphic xmlns:a="http://schemas.openxmlformats.org/drawingml/2006/main">
+              <a:graphicData uri="http://schemas.openxmlformats.org/drawingml/2006/picture">
+                <pic:pic xmlns:pic="http://schemas.openxmlformats.org/drawingml/2006/picture">
+                  <pic:nvPicPr>
+                    <pic:cNvPr id="1" name=""/>
+                    <pic:cNvPicPr/>
+                  </pic:nvPicPr>
+                  <pic:blipFill>
+                    <a:blip r:embed="rId46"/>
+                    <a:stretch>
+                      <a:fillRect/>
+                    </a:stretch>
+                  </pic:blipFill>
+                  <pic:spPr>
+                    <a:xfrm>
+                      <a:off x="0" y="0"/>
+                      <a:ext cx="5759450" cy="5368290"/>
+                    </a:xfrm>
+                    <a:prstGeom prst="rect">
+                      <a:avLst/>
+                    </a:prstGeom>
+                  </pic:spPr>
+                </pic:pic>
+              </a:graphicData>
+            </a:graphic>
+          </wp:inline>
+        </w:drawing>
+      </w:r>
+    </w:p>
+    <w:p>
+      <w:r>
+        <w:rPr>
+          <w:noProof/>
+        </w:rPr>
+        <w:lastRenderedPageBreak/>
+        <w:drawing>
+          <wp:inline distT="0" distB="0" distL="0" distR="0" wp14:anchorId="2E6B57C1" wp14:editId="55CBE44D">
+            <wp:extent cx="5759450" cy="6839585"/>
+            <wp:effectExtent l="0" t="0" r="0" b="0"/>
+            <wp:docPr id="39" name="Picture 39"/>
+            <wp:cNvGraphicFramePr>
+              <a:graphicFrameLocks xmlns:a="http://schemas.openxmlformats.org/drawingml/2006/main" noChangeAspect="1"/>
+            </wp:cNvGraphicFramePr>
+            <a:graphic xmlns:a="http://schemas.openxmlformats.org/drawingml/2006/main">
+              <a:graphicData uri="http://schemas.openxmlformats.org/drawingml/2006/picture">
+                <pic:pic xmlns:pic="http://schemas.openxmlformats.org/drawingml/2006/picture">
+                  <pic:nvPicPr>
+                    <pic:cNvPr id="1" name=""/>
+                    <pic:cNvPicPr/>
+                  </pic:nvPicPr>
+                  <pic:blipFill>
+                    <a:blip r:embed="rId47"/>
+                    <a:stretch>
+                      <a:fillRect/>
+                    </a:stretch>
+                  </pic:blipFill>
+                  <pic:spPr>
+                    <a:xfrm>
+                      <a:off x="0" y="0"/>
+                      <a:ext cx="5759450" cy="6839585"/>
+                    </a:xfrm>
+                    <a:prstGeom prst="rect">
+                      <a:avLst/>
+                    </a:prstGeom>
+                  </pic:spPr>
+                </pic:pic>
+              </a:graphicData>
+            </a:graphic>
+          </wp:inline>
+        </w:drawing>
+      </w:r>
+    </w:p>
+    <w:p>
+      <w:r>
+        <w:rPr>
+          <w:noProof/>
+        </w:rPr>
+        <w:lastRenderedPageBreak/>
+        <w:drawing>
+          <wp:inline distT="0" distB="0" distL="0" distR="0" wp14:anchorId="3907D5E8" wp14:editId="44587FFB">
+            <wp:extent cx="5759450" cy="6095365"/>
+            <wp:effectExtent l="0" t="0" r="0" b="635"/>
+            <wp:docPr id="40" name="Picture 40"/>
+            <wp:cNvGraphicFramePr>
+              <a:graphicFrameLocks xmlns:a="http://schemas.openxmlformats.org/drawingml/2006/main" noChangeAspect="1"/>
+            </wp:cNvGraphicFramePr>
+            <a:graphic xmlns:a="http://schemas.openxmlformats.org/drawingml/2006/main">
+              <a:graphicData uri="http://schemas.openxmlformats.org/drawingml/2006/picture">
+                <pic:pic xmlns:pic="http://schemas.openxmlformats.org/drawingml/2006/picture">
+                  <pic:nvPicPr>
+                    <pic:cNvPr id="1" name=""/>
+                    <pic:cNvPicPr/>
+                  </pic:nvPicPr>
+                  <pic:blipFill>
+                    <a:blip r:embed="rId48"/>
+                    <a:stretch>
+                      <a:fillRect/>
+                    </a:stretch>
+                  </pic:blipFill>
+                  <pic:spPr>
+                    <a:xfrm>
+                      <a:off x="0" y="0"/>
+                      <a:ext cx="5759450" cy="6095365"/>
+                    </a:xfrm>
+                    <a:prstGeom prst="rect">
+                      <a:avLst/>
+                    </a:prstGeom>
+                  </pic:spPr>
+                </pic:pic>
+              </a:graphicData>
+            </a:graphic>
+          </wp:inline>
+        </w:drawing>
+      </w:r>
+    </w:p>
+    <w:p>
+      <w:r>
+        <w:rPr>
+          <w:noProof/>
+        </w:rPr>
+        <w:lastRenderedPageBreak/>
+        <w:drawing>
+          <wp:inline distT="0" distB="0" distL="0" distR="0" wp14:anchorId="05B9EF4E" wp14:editId="3EDE5BAA">
+            <wp:extent cx="5759450" cy="4307840"/>
+            <wp:effectExtent l="0" t="0" r="0" b="0"/>
+            <wp:docPr id="41" name="Picture 41"/>
+            <wp:cNvGraphicFramePr>
+              <a:graphicFrameLocks xmlns:a="http://schemas.openxmlformats.org/drawingml/2006/main" noChangeAspect="1"/>
+            </wp:cNvGraphicFramePr>
+            <a:graphic xmlns:a="http://schemas.openxmlformats.org/drawingml/2006/main">
+              <a:graphicData uri="http://schemas.openxmlformats.org/drawingml/2006/picture">
+                <pic:pic xmlns:pic="http://schemas.openxmlformats.org/drawingml/2006/picture">
+                  <pic:nvPicPr>
+                    <pic:cNvPr id="1" name=""/>
+                    <pic:cNvPicPr/>
+                  </pic:nvPicPr>
+                  <pic:blipFill>
+                    <a:blip r:embed="rId49"/>
+                    <a:stretch>
+                      <a:fillRect/>
+                    </a:stretch>
+                  </pic:blipFill>
+                  <pic:spPr>
+                    <a:xfrm>
+                      <a:off x="0" y="0"/>
+                      <a:ext cx="5759450" cy="4307840"/>
+                    </a:xfrm>
+                    <a:prstGeom prst="rect">
+                      <a:avLst/>
+                    </a:prstGeom>
+                  </pic:spPr>
+                </pic:pic>
+              </a:graphicData>
+            </a:graphic>
+          </wp:inline>
+        </w:drawing>
+      </w:r>
+      <w:bookmarkStart w:id="6" w:name="_GoBack"/>
+      <w:bookmarkEnd w:id="6"/>
+    </w:p>
     <w:p/>
     <w:p>
       <w:pPr>
@@ -4060,7 +4602,7 @@
       </w:pPr>
     </w:p>
     <w:sectPr>
-      <w:footerReference w:type="default" r:id="rId44"/>
+      <w:footerReference w:type="default" r:id="rId50"/>
       <w:pgSz w:w="11906" w:h="16838"/>
       <w:pgMar w:top="1134" w:right="851" w:bottom="1134" w:left="1985" w:header="709" w:footer="709" w:gutter="0"/>
       <w:cols w:space="708"/>
@@ -4106,6 +4648,7 @@
         <w:docPartUnique/>
       </w:docPartObj>
     </w:sdtPr>
+    <w:sdtEndPr/>
     <w:sdtContent>
       <w:p>
         <w:pPr>
@@ -4125,7 +4668,7 @@
           <w:rPr>
             <w:noProof/>
           </w:rPr>
-          <w:t>30</w:t>
+          <w:t>32</w:t>
         </w:r>
         <w:r>
           <w:fldChar w:fldCharType="end"/>
@@ -5804,7 +6347,7 @@
 </file>
 
 <file path=customXml/itemProps1.xml><?xml version="1.0" encoding="utf-8"?>
-<ds:datastoreItem xmlns:ds="http://schemas.openxmlformats.org/officeDocument/2006/customXml" ds:itemID="{65D99687-9099-45E3-8700-610505576E21}">
+<ds:datastoreItem xmlns:ds="http://schemas.openxmlformats.org/officeDocument/2006/customXml" ds:itemID="{CD63F2B0-B657-4C55-911F-9BCB20C7C18C}">
   <ds:schemaRefs>
     <ds:schemaRef ds:uri="http://schemas.openxmlformats.org/officeDocument/2006/bibliography"/>
   </ds:schemaRefs>

</xml_diff>

<commit_message>
RELEASE CANDIDATE. Ši ataskaita įkeliama į Moodle.
</commit_message>
<xml_diff>
--- a/Galutinė Ataskaita.docx
+++ b/Galutinė Ataskaita.docx
@@ -352,10 +352,17 @@
           <w:szCs w:val="24"/>
         </w:rPr>
       </w:pPr>
-    </w:p>
-    <w:p>
-      <w:pPr>
-        <w:jc w:val="right"/>
+      <w:r>
+        <w:rPr>
+          <w:rFonts w:ascii="Times New Roman" w:hAnsi="Times New Roman" w:cs="Times New Roman"/>
+          <w:sz w:val="24"/>
+          <w:szCs w:val="24"/>
+        </w:rPr>
+        <w:t>dėst T. Blažauskas</w:t>
+      </w:r>
+    </w:p>
+    <w:p>
+      <w:pPr>
         <w:rPr>
           <w:rFonts w:ascii="Times New Roman" w:hAnsi="Times New Roman" w:cs="Times New Roman"/>
           <w:sz w:val="24"/>
@@ -489,7 +496,7 @@
           <w:r>
             <w:fldChar w:fldCharType="separate"/>
           </w:r>
-          <w:hyperlink w:anchor="_Toc500960018" w:history="1">
+          <w:hyperlink w:anchor="_Toc500964424" w:history="1">
             <w:r>
               <w:rPr>
                 <w:rStyle w:val="Hyperlink"/>
@@ -531,7 +538,7 @@
                 <w:noProof/>
                 <w:webHidden/>
               </w:rPr>
-              <w:instrText xml:space="preserve"> PAGEREF _Toc500960018 \h </w:instrText>
+              <w:instrText xml:space="preserve"> PAGEREF _Toc500964424 \h </w:instrText>
             </w:r>
             <w:r>
               <w:rPr>
@@ -575,7 +582,7 @@
               <w:lang w:eastAsia="lt-LT"/>
             </w:rPr>
           </w:pPr>
-          <w:hyperlink w:anchor="_Toc500960019" w:history="1">
+          <w:hyperlink w:anchor="_Toc500964425" w:history="1">
             <w:r>
               <w:rPr>
                 <w:rStyle w:val="Hyperlink"/>
@@ -617,7 +624,7 @@
                 <w:noProof/>
                 <w:webHidden/>
               </w:rPr>
-              <w:instrText xml:space="preserve"> PAGEREF _Toc500960019 \h </w:instrText>
+              <w:instrText xml:space="preserve"> PAGEREF _Toc500964425 \h </w:instrText>
             </w:r>
             <w:r>
               <w:rPr>
@@ -661,7 +668,7 @@
               <w:lang w:eastAsia="lt-LT"/>
             </w:rPr>
           </w:pPr>
-          <w:hyperlink w:anchor="_Toc500960020" w:history="1">
+          <w:hyperlink w:anchor="_Toc500964426" w:history="1">
             <w:r>
               <w:rPr>
                 <w:rStyle w:val="Hyperlink"/>
@@ -703,7 +710,7 @@
                 <w:noProof/>
                 <w:webHidden/>
               </w:rPr>
-              <w:instrText xml:space="preserve"> PAGEREF _Toc500960020 \h </w:instrText>
+              <w:instrText xml:space="preserve"> PAGEREF _Toc500964426 \h </w:instrText>
             </w:r>
             <w:r>
               <w:rPr>
@@ -747,7 +754,7 @@
               <w:lang w:eastAsia="lt-LT"/>
             </w:rPr>
           </w:pPr>
-          <w:hyperlink w:anchor="_Toc500960021" w:history="1">
+          <w:hyperlink w:anchor="_Toc500964427" w:history="1">
             <w:r>
               <w:rPr>
                 <w:rStyle w:val="Hyperlink"/>
@@ -789,7 +796,7 @@
                 <w:noProof/>
                 <w:webHidden/>
               </w:rPr>
-              <w:instrText xml:space="preserve"> PAGEREF _Toc500960021 \h </w:instrText>
+              <w:instrText xml:space="preserve"> PAGEREF _Toc500964427 \h </w:instrText>
             </w:r>
             <w:r>
               <w:rPr>
@@ -833,7 +840,7 @@
               <w:lang w:eastAsia="lt-LT"/>
             </w:rPr>
           </w:pPr>
-          <w:hyperlink w:anchor="_Toc500960022" w:history="1">
+          <w:hyperlink w:anchor="_Toc500964428" w:history="1">
             <w:r>
               <w:rPr>
                 <w:rStyle w:val="Hyperlink"/>
@@ -875,7 +882,7 @@
                 <w:noProof/>
                 <w:webHidden/>
               </w:rPr>
-              <w:instrText xml:space="preserve"> PAGEREF _Toc500960022 \h </w:instrText>
+              <w:instrText xml:space="preserve"> PAGEREF _Toc500964428 \h </w:instrText>
             </w:r>
             <w:r>
               <w:rPr>
@@ -919,7 +926,7 @@
               <w:lang w:eastAsia="lt-LT"/>
             </w:rPr>
           </w:pPr>
-          <w:hyperlink w:anchor="_Toc500960023" w:history="1">
+          <w:hyperlink w:anchor="_Toc500964429" w:history="1">
             <w:r>
               <w:rPr>
                 <w:rStyle w:val="Hyperlink"/>
@@ -961,7 +968,7 @@
                 <w:noProof/>
                 <w:webHidden/>
               </w:rPr>
-              <w:instrText xml:space="preserve"> PAGEREF _Toc500960023 \h </w:instrText>
+              <w:instrText xml:space="preserve"> PAGEREF _Toc500964429 \h </w:instrText>
             </w:r>
             <w:r>
               <w:rPr>
@@ -1005,7 +1012,7 @@
               <w:lang w:eastAsia="lt-LT"/>
             </w:rPr>
           </w:pPr>
-          <w:hyperlink w:anchor="_Toc500960024" w:history="1">
+          <w:hyperlink w:anchor="_Toc500964430" w:history="1">
             <w:r>
               <w:rPr>
                 <w:rStyle w:val="Hyperlink"/>
@@ -1047,7 +1054,7 @@
                 <w:noProof/>
                 <w:webHidden/>
               </w:rPr>
-              <w:instrText xml:space="preserve"> PAGEREF _Toc500960024 \h </w:instrText>
+              <w:instrText xml:space="preserve"> PAGEREF _Toc500964430 \h </w:instrText>
             </w:r>
             <w:r>
               <w:rPr>
@@ -1091,7 +1098,7 @@
               <w:lang w:eastAsia="lt-LT"/>
             </w:rPr>
           </w:pPr>
-          <w:hyperlink w:anchor="_Toc500960025" w:history="1">
+          <w:hyperlink w:anchor="_Toc500964431" w:history="1">
             <w:r>
               <w:rPr>
                 <w:rStyle w:val="Hyperlink"/>
@@ -1133,7 +1140,7 @@
                 <w:noProof/>
                 <w:webHidden/>
               </w:rPr>
-              <w:instrText xml:space="preserve"> PAGEREF _Toc500960025 \h </w:instrText>
+              <w:instrText xml:space="preserve"> PAGEREF _Toc500964431 \h </w:instrText>
             </w:r>
             <w:r>
               <w:rPr>
@@ -1177,7 +1184,7 @@
               <w:lang w:eastAsia="lt-LT"/>
             </w:rPr>
           </w:pPr>
-          <w:hyperlink w:anchor="_Toc500960026" w:history="1">
+          <w:hyperlink w:anchor="_Toc500964432" w:history="1">
             <w:r>
               <w:rPr>
                 <w:rStyle w:val="Hyperlink"/>
@@ -1219,7 +1226,7 @@
                 <w:noProof/>
                 <w:webHidden/>
               </w:rPr>
-              <w:instrText xml:space="preserve"> PAGEREF _Toc500960026 \h </w:instrText>
+              <w:instrText xml:space="preserve"> PAGEREF _Toc500964432 \h </w:instrText>
             </w:r>
             <w:r>
               <w:rPr>
@@ -1263,7 +1270,7 @@
               <w:lang w:eastAsia="lt-LT"/>
             </w:rPr>
           </w:pPr>
-          <w:hyperlink w:anchor="_Toc500960027" w:history="1">
+          <w:hyperlink w:anchor="_Toc500964433" w:history="1">
             <w:r>
               <w:rPr>
                 <w:rStyle w:val="Hyperlink"/>
@@ -1305,7 +1312,7 @@
                 <w:noProof/>
                 <w:webHidden/>
               </w:rPr>
-              <w:instrText xml:space="preserve"> PAGEREF _Toc500960027 \h </w:instrText>
+              <w:instrText xml:space="preserve"> PAGEREF _Toc500964433 \h </w:instrText>
             </w:r>
             <w:r>
               <w:rPr>
@@ -1349,7 +1356,7 @@
               <w:lang w:eastAsia="lt-LT"/>
             </w:rPr>
           </w:pPr>
-          <w:hyperlink w:anchor="_Toc500960028" w:history="1">
+          <w:hyperlink w:anchor="_Toc500964434" w:history="1">
             <w:r>
               <w:rPr>
                 <w:rStyle w:val="Hyperlink"/>
@@ -1391,7 +1398,7 @@
                 <w:noProof/>
                 <w:webHidden/>
               </w:rPr>
-              <w:instrText xml:space="preserve"> PAGEREF _Toc500960028 \h </w:instrText>
+              <w:instrText xml:space="preserve"> PAGEREF _Toc500964434 \h </w:instrText>
             </w:r>
             <w:r>
               <w:rPr>
@@ -1411,7 +1418,7 @@
                 <w:noProof/>
                 <w:webHidden/>
               </w:rPr>
-              <w:t>20</w:t>
+              <w:t>19</w:t>
             </w:r>
             <w:r>
               <w:rPr>
@@ -1435,7 +1442,7 @@
               <w:lang w:eastAsia="lt-LT"/>
             </w:rPr>
           </w:pPr>
-          <w:hyperlink w:anchor="_Toc500960029" w:history="1">
+          <w:hyperlink w:anchor="_Toc500964435" w:history="1">
             <w:r>
               <w:rPr>
                 <w:rStyle w:val="Hyperlink"/>
@@ -1477,7 +1484,7 @@
                 <w:noProof/>
                 <w:webHidden/>
               </w:rPr>
-              <w:instrText xml:space="preserve"> PAGEREF _Toc500960029 \h </w:instrText>
+              <w:instrText xml:space="preserve"> PAGEREF _Toc500964435 \h </w:instrText>
             </w:r>
             <w:r>
               <w:rPr>
@@ -1497,7 +1504,7 @@
                 <w:noProof/>
                 <w:webHidden/>
               </w:rPr>
-              <w:t>28</w:t>
+              <w:t>27</w:t>
             </w:r>
             <w:r>
               <w:rPr>
@@ -1521,7 +1528,7 @@
               <w:lang w:eastAsia="lt-LT"/>
             </w:rPr>
           </w:pPr>
-          <w:hyperlink w:anchor="_Toc500960030" w:history="1">
+          <w:hyperlink w:anchor="_Toc500964436" w:history="1">
             <w:r>
               <w:rPr>
                 <w:rStyle w:val="Hyperlink"/>
@@ -1563,7 +1570,7 @@
                 <w:noProof/>
                 <w:webHidden/>
               </w:rPr>
-              <w:instrText xml:space="preserve"> PAGEREF _Toc500960030 \h </w:instrText>
+              <w:instrText xml:space="preserve"> PAGEREF _Toc500964436 \h </w:instrText>
             </w:r>
             <w:r>
               <w:rPr>
@@ -1607,7 +1614,7 @@
               <w:lang w:eastAsia="lt-LT"/>
             </w:rPr>
           </w:pPr>
-          <w:hyperlink w:anchor="_Toc500960031" w:history="1">
+          <w:hyperlink w:anchor="_Toc500964437" w:history="1">
             <w:r>
               <w:rPr>
                 <w:rStyle w:val="Hyperlink"/>
@@ -1649,7 +1656,7 @@
                 <w:noProof/>
                 <w:webHidden/>
               </w:rPr>
-              <w:instrText xml:space="preserve"> PAGEREF _Toc500960031 \h </w:instrText>
+              <w:instrText xml:space="preserve"> PAGEREF _Toc500964437 \h </w:instrText>
             </w:r>
             <w:r>
               <w:rPr>
@@ -1705,6 +1712,8 @@
       <w:r>
         <w:br w:type="page"/>
       </w:r>
+      <w:bookmarkStart w:id="0" w:name="_GoBack"/>
+      <w:bookmarkEnd w:id="0"/>
     </w:p>
     <w:p>
       <w:pPr>
@@ -1714,12 +1723,12 @@
           <w:numId w:val="5"/>
         </w:numPr>
       </w:pPr>
-      <w:bookmarkStart w:id="0" w:name="_Toc500960018"/>
+      <w:bookmarkStart w:id="1" w:name="_Toc500964424"/>
       <w:r>
         <w:lastRenderedPageBreak/>
         <w:t>Sprendžiamo uždavinio aprašymas</w:t>
       </w:r>
-      <w:bookmarkEnd w:id="0"/>
+      <w:bookmarkEnd w:id="1"/>
     </w:p>
     <w:p>
       <w:pPr>
@@ -1729,11 +1738,11 @@
           <w:numId w:val="5"/>
         </w:numPr>
       </w:pPr>
-      <w:bookmarkStart w:id="1" w:name="_Toc500960019"/>
+      <w:bookmarkStart w:id="2" w:name="_Toc500964425"/>
       <w:r>
         <w:t>Sistemos paskirtis</w:t>
       </w:r>
-      <w:bookmarkEnd w:id="1"/>
+      <w:bookmarkEnd w:id="2"/>
     </w:p>
     <w:p/>
     <w:p>
@@ -1761,43 +1770,7 @@
           <w:sz w:val="24"/>
           <w:szCs w:val="24"/>
         </w:rPr>
-        <w:t>Veikimo principas – panašus kaip kitų muzikos platformų (</w:t>
-      </w:r>
-      <w:proofErr w:type="spellStart"/>
-      <w:r>
-        <w:rPr>
-          <w:rFonts w:ascii="Times New Roman" w:hAnsi="Times New Roman" w:cs="Times New Roman"/>
-          <w:sz w:val="24"/>
-          <w:szCs w:val="24"/>
-        </w:rPr>
-        <w:t>Soundcloud</w:t>
-      </w:r>
-      <w:proofErr w:type="spellEnd"/>
-      <w:r>
-        <w:rPr>
-          <w:rFonts w:ascii="Times New Roman" w:hAnsi="Times New Roman" w:cs="Times New Roman"/>
-          <w:sz w:val="24"/>
-          <w:szCs w:val="24"/>
-        </w:rPr>
-        <w:t xml:space="preserve">, </w:t>
-      </w:r>
-      <w:proofErr w:type="spellStart"/>
-      <w:r>
-        <w:rPr>
-          <w:rFonts w:ascii="Times New Roman" w:hAnsi="Times New Roman" w:cs="Times New Roman"/>
-          <w:sz w:val="24"/>
-          <w:szCs w:val="24"/>
-        </w:rPr>
-        <w:t>Mixcloud</w:t>
-      </w:r>
-      <w:proofErr w:type="spellEnd"/>
-      <w:r>
-        <w:rPr>
-          <w:rFonts w:ascii="Times New Roman" w:hAnsi="Times New Roman" w:cs="Times New Roman"/>
-          <w:sz w:val="24"/>
-          <w:szCs w:val="24"/>
-        </w:rPr>
-        <w:t>). Registruoti vartotojai gauna galimybę kelti savo muziką, klausyti kitų platformoje įkeltos muzikos, kurti grojaraščius, pamėgti tam tikrus muzikos kūrinius.</w:t>
+        <w:t>Veikimo principas – panašus kaip kitų muzikos platformų (Soundcloud, Mixcloud). Registruoti vartotojai gauna galimybę kelti savo muziką, klausyti kitų platformoje įkeltos muzikos, kurti grojaraščius, pamėgti tam tikrus muzikos kūrinius.</w:t>
       </w:r>
     </w:p>
     <w:p>
@@ -1808,11 +1781,11 @@
           <w:numId w:val="5"/>
         </w:numPr>
       </w:pPr>
-      <w:bookmarkStart w:id="2" w:name="_Toc500960020"/>
+      <w:bookmarkStart w:id="3" w:name="_Toc500964426"/>
       <w:r>
         <w:t>Funkciniai reikalavimai</w:t>
       </w:r>
-      <w:bookmarkEnd w:id="2"/>
+      <w:bookmarkEnd w:id="3"/>
     </w:p>
     <w:p>
       <w:pPr>
@@ -1980,8 +1953,6 @@
         </w:rPr>
         <w:t>Galimybė sekti tam tikrus platformos vartotojus-kūrėjus, matyti jų veiklą naujienų sraute.</w:t>
       </w:r>
-      <w:bookmarkStart w:id="3" w:name="_GoBack"/>
-      <w:bookmarkEnd w:id="3"/>
     </w:p>
     <w:p>
       <w:pPr>
@@ -2053,7 +2024,7 @@
           <w:numId w:val="5"/>
         </w:numPr>
       </w:pPr>
-      <w:bookmarkStart w:id="4" w:name="_Toc500960021"/>
+      <w:bookmarkStart w:id="4" w:name="_Toc500964427"/>
       <w:r>
         <w:t>Sistemos architektūra</w:t>
       </w:r>
@@ -2101,7 +2072,6 @@
           <w:szCs w:val="24"/>
         </w:rPr>
       </w:pPr>
-      <w:proofErr w:type="spellStart"/>
       <w:r>
         <w:rPr>
           <w:rFonts w:ascii="Times New Roman" w:hAnsi="Times New Roman" w:cs="Times New Roman"/>
@@ -2109,9 +2079,8 @@
           <w:sz w:val="24"/>
           <w:szCs w:val="24"/>
         </w:rPr>
-        <w:t>Front-End</w:t>
-      </w:r>
-      <w:proofErr w:type="spellEnd"/>
+        <w:t>Front-End – React + Redux + Babel + Webpack</w:t>
+      </w:r>
       <w:r>
         <w:rPr>
           <w:rFonts w:ascii="Times New Roman" w:hAnsi="Times New Roman" w:cs="Times New Roman"/>
@@ -2119,87 +2088,7 @@
           <w:sz w:val="24"/>
           <w:szCs w:val="24"/>
         </w:rPr>
-        <w:t xml:space="preserve"> – </w:t>
-      </w:r>
-      <w:proofErr w:type="spellStart"/>
-      <w:r>
-        <w:rPr>
-          <w:rFonts w:ascii="Times New Roman" w:hAnsi="Times New Roman" w:cs="Times New Roman"/>
-          <w:color w:val="000000"/>
-          <w:sz w:val="24"/>
-          <w:szCs w:val="24"/>
-        </w:rPr>
-        <w:t>React</w:t>
-      </w:r>
-      <w:proofErr w:type="spellEnd"/>
-      <w:r>
-        <w:rPr>
-          <w:rFonts w:ascii="Times New Roman" w:hAnsi="Times New Roman" w:cs="Times New Roman"/>
-          <w:color w:val="000000"/>
-          <w:sz w:val="24"/>
-          <w:szCs w:val="24"/>
-        </w:rPr>
-        <w:t xml:space="preserve"> + </w:t>
-      </w:r>
-      <w:proofErr w:type="spellStart"/>
-      <w:r>
-        <w:rPr>
-          <w:rFonts w:ascii="Times New Roman" w:hAnsi="Times New Roman" w:cs="Times New Roman"/>
-          <w:color w:val="000000"/>
-          <w:sz w:val="24"/>
-          <w:szCs w:val="24"/>
-        </w:rPr>
-        <w:t>Redux</w:t>
-      </w:r>
-      <w:proofErr w:type="spellEnd"/>
-      <w:r>
-        <w:rPr>
-          <w:rFonts w:ascii="Times New Roman" w:hAnsi="Times New Roman" w:cs="Times New Roman"/>
-          <w:color w:val="000000"/>
-          <w:sz w:val="24"/>
-          <w:szCs w:val="24"/>
-        </w:rPr>
-        <w:t xml:space="preserve"> + </w:t>
-      </w:r>
-      <w:proofErr w:type="spellStart"/>
-      <w:r>
-        <w:rPr>
-          <w:rFonts w:ascii="Times New Roman" w:hAnsi="Times New Roman" w:cs="Times New Roman"/>
-          <w:color w:val="000000"/>
-          <w:sz w:val="24"/>
-          <w:szCs w:val="24"/>
-        </w:rPr>
-        <w:t>Babel</w:t>
-      </w:r>
-      <w:proofErr w:type="spellEnd"/>
-      <w:r>
-        <w:rPr>
-          <w:rFonts w:ascii="Times New Roman" w:hAnsi="Times New Roman" w:cs="Times New Roman"/>
-          <w:color w:val="000000"/>
-          <w:sz w:val="24"/>
-          <w:szCs w:val="24"/>
-        </w:rPr>
-        <w:t xml:space="preserve"> + </w:t>
-      </w:r>
-      <w:proofErr w:type="spellStart"/>
-      <w:r>
-        <w:rPr>
-          <w:rFonts w:ascii="Times New Roman" w:hAnsi="Times New Roman" w:cs="Times New Roman"/>
-          <w:color w:val="000000"/>
-          <w:sz w:val="24"/>
-          <w:szCs w:val="24"/>
-        </w:rPr>
-        <w:t>Webpack</w:t>
-      </w:r>
-      <w:proofErr w:type="spellEnd"/>
-      <w:r>
-        <w:rPr>
-          <w:rFonts w:ascii="Times New Roman" w:hAnsi="Times New Roman" w:cs="Times New Roman"/>
-          <w:color w:val="000000"/>
-          <w:sz w:val="24"/>
-          <w:szCs w:val="24"/>
-        </w:rPr>
-        <w:t>.</w:t>
+        <w:t>. Grafinei sąsajai kurti naudota Semantic UI React biblioteka.</w:t>
       </w:r>
     </w:p>
     <w:p>
@@ -2220,7 +2109,6 @@
           <w:szCs w:val="24"/>
         </w:rPr>
       </w:pPr>
-      <w:proofErr w:type="spellStart"/>
       <w:r>
         <w:rPr>
           <w:rFonts w:ascii="Times New Roman" w:hAnsi="Times New Roman" w:cs="Times New Roman"/>
@@ -2228,77 +2116,7 @@
           <w:sz w:val="24"/>
           <w:szCs w:val="24"/>
         </w:rPr>
-        <w:t>Back-End</w:t>
-      </w:r>
-      <w:proofErr w:type="spellEnd"/>
-      <w:r>
-        <w:rPr>
-          <w:rFonts w:ascii="Times New Roman" w:hAnsi="Times New Roman" w:cs="Times New Roman"/>
-          <w:color w:val="000000"/>
-          <w:sz w:val="24"/>
-          <w:szCs w:val="24"/>
-        </w:rPr>
-        <w:t xml:space="preserve"> – ASP.NET </w:t>
-      </w:r>
-      <w:proofErr w:type="spellStart"/>
-      <w:r>
-        <w:rPr>
-          <w:rFonts w:ascii="Times New Roman" w:hAnsi="Times New Roman" w:cs="Times New Roman"/>
-          <w:color w:val="000000"/>
-          <w:sz w:val="24"/>
-          <w:szCs w:val="24"/>
-        </w:rPr>
-        <w:t>Core</w:t>
-      </w:r>
-      <w:proofErr w:type="spellEnd"/>
-      <w:r>
-        <w:rPr>
-          <w:rFonts w:ascii="Times New Roman" w:hAnsi="Times New Roman" w:cs="Times New Roman"/>
-          <w:color w:val="000000"/>
-          <w:sz w:val="24"/>
-          <w:szCs w:val="24"/>
-        </w:rPr>
-        <w:t xml:space="preserve"> 2.0 + </w:t>
-      </w:r>
-      <w:proofErr w:type="spellStart"/>
-      <w:r>
-        <w:rPr>
-          <w:rFonts w:ascii="Times New Roman" w:hAnsi="Times New Roman" w:cs="Times New Roman"/>
-          <w:color w:val="000000"/>
-          <w:sz w:val="24"/>
-          <w:szCs w:val="24"/>
-        </w:rPr>
-        <w:t>Entity</w:t>
-      </w:r>
-      <w:proofErr w:type="spellEnd"/>
-      <w:r>
-        <w:rPr>
-          <w:rFonts w:ascii="Times New Roman" w:hAnsi="Times New Roman" w:cs="Times New Roman"/>
-          <w:color w:val="000000"/>
-          <w:sz w:val="24"/>
-          <w:szCs w:val="24"/>
-        </w:rPr>
-        <w:t xml:space="preserve"> </w:t>
-      </w:r>
-      <w:proofErr w:type="spellStart"/>
-      <w:r>
-        <w:rPr>
-          <w:rFonts w:ascii="Times New Roman" w:hAnsi="Times New Roman" w:cs="Times New Roman"/>
-          <w:color w:val="000000"/>
-          <w:sz w:val="24"/>
-          <w:szCs w:val="24"/>
-        </w:rPr>
-        <w:t>Framework</w:t>
-      </w:r>
-      <w:proofErr w:type="spellEnd"/>
-      <w:r>
-        <w:rPr>
-          <w:rFonts w:ascii="Times New Roman" w:hAnsi="Times New Roman" w:cs="Times New Roman"/>
-          <w:color w:val="000000"/>
-          <w:sz w:val="24"/>
-          <w:szCs w:val="24"/>
-        </w:rPr>
-        <w:t>.</w:t>
+        <w:t>Back-End – ASP.NET Core 2.0 + Entity Framework.</w:t>
       </w:r>
     </w:p>
     <w:p>
@@ -2335,27 +2153,7 @@
           <w:sz w:val="24"/>
           <w:szCs w:val="24"/>
         </w:rPr>
-        <w:t xml:space="preserve">. Programos įgyvendinimo metu buvo nuspręsta naudoti </w:t>
-      </w:r>
-      <w:proofErr w:type="spellStart"/>
-      <w:r>
-        <w:rPr>
-          <w:rFonts w:ascii="Times New Roman" w:hAnsi="Times New Roman" w:cs="Times New Roman"/>
-          <w:color w:val="000000"/>
-          <w:sz w:val="24"/>
-          <w:szCs w:val="24"/>
-        </w:rPr>
-        <w:t>Dropbox</w:t>
-      </w:r>
-      <w:proofErr w:type="spellEnd"/>
-      <w:r>
-        <w:rPr>
-          <w:rFonts w:ascii="Times New Roman" w:hAnsi="Times New Roman" w:cs="Times New Roman"/>
-          <w:color w:val="000000"/>
-          <w:sz w:val="24"/>
-          <w:szCs w:val="24"/>
-        </w:rPr>
-        <w:t xml:space="preserve"> talpyklą.</w:t>
+        <w:t>. Programos įgyvendinimo metu buvo nuspręsta naudoti Dropbox talpyklą.</w:t>
       </w:r>
     </w:p>
     <w:p>
@@ -2456,7 +2254,25 @@
           <w:sz w:val="24"/>
           <w:szCs w:val="24"/>
         </w:rPr>
-        <w:t>Auth0 autorizacijos serveris – OAUTH2 įgyvendinimui panaudotas Auth0 autorizacijos serveris.</w:t>
+        <w:t xml:space="preserve">Auth0 autorizacijos serveris – OAUTH2 įgyvendinimui panaudotas Auth0 </w:t>
+      </w:r>
+      <w:r>
+        <w:rPr>
+          <w:rFonts w:ascii="Times New Roman" w:hAnsi="Times New Roman" w:cs="Times New Roman"/>
+          <w:color w:val="000000"/>
+          <w:sz w:val="24"/>
+          <w:szCs w:val="24"/>
+        </w:rPr>
+        <w:t xml:space="preserve">autentifikacijos bei </w:t>
+      </w:r>
+      <w:r>
+        <w:rPr>
+          <w:rFonts w:ascii="Times New Roman" w:hAnsi="Times New Roman" w:cs="Times New Roman"/>
+          <w:color w:val="000000"/>
+          <w:sz w:val="24"/>
+          <w:szCs w:val="24"/>
+        </w:rPr>
+        <w:t>autorizacijos serveris.</w:t>
       </w:r>
     </w:p>
     <w:p>
@@ -2488,8 +2304,8 @@
         </w:rPr>
         <w:lastRenderedPageBreak/>
         <w:drawing>
-          <wp:inline distT="0" distB="0" distL="0" distR="0" wp14:anchorId="4FBF79EC" wp14:editId="7FB52BBF">
-            <wp:extent cx="2667000" cy="3314700"/>
+          <wp:inline distT="0" distB="0" distL="0" distR="0" wp14:anchorId="47C8200B" wp14:editId="12F7DBD0">
+            <wp:extent cx="4191000" cy="3352800"/>
             <wp:effectExtent l="0" t="0" r="0" b="0"/>
             <wp:docPr id="1" name="Picture 1"/>
             <wp:cNvGraphicFramePr>
@@ -2511,7 +2327,7 @@
                   <pic:spPr>
                     <a:xfrm>
                       <a:off x="0" y="0"/>
-                      <a:ext cx="2667000" cy="3314700"/>
+                      <a:ext cx="4191000" cy="3352800"/>
                     </a:xfrm>
                     <a:prstGeom prst="rect">
                       <a:avLst/>
@@ -2594,7 +2410,7 @@
           <w:numId w:val="5"/>
         </w:numPr>
       </w:pPr>
-      <w:bookmarkStart w:id="5" w:name="_Toc500960022"/>
+      <w:bookmarkStart w:id="5" w:name="_Toc500964428"/>
       <w:r>
         <w:t>Vartotojo sąsajos projektas</w:t>
       </w:r>
@@ -2603,15 +2419,7 @@
     <w:p/>
     <w:p>
       <w:r>
-        <w:t xml:space="preserve">Vartotojo sąsajos projektavimui buvo naudojamas įrankis </w:t>
-      </w:r>
-      <w:proofErr w:type="spellStart"/>
-      <w:r>
-        <w:t>MockFlow</w:t>
-      </w:r>
-      <w:proofErr w:type="spellEnd"/>
-      <w:r>
-        <w:t>. Buvo sukurti vartotojo sąsajos prototipai su šiuo įrankiu, vėliau pagal sukurtus prototipus buvo kuriama vartotojo sąsaja.</w:t>
+        <w:t>Vartotojo sąsajos projektavimui buvo naudojamas įrankis MockFlow. Buvo sukurti vartotojo sąsajos prototipai su šiuo įrankiu, vėliau pagal sukurtus prototipus buvo kuriama vartotojo sąsaja.</w:t>
       </w:r>
     </w:p>
     <w:p>
@@ -3205,23 +3013,7 @@
     </w:p>
     <w:p>
       <w:r>
-        <w:t xml:space="preserve">Pagal prototipus buvo įgyvendinama puslapio išvaizda. Grafinės sąsajos kūrimui buvo naudojamas </w:t>
-      </w:r>
-      <w:proofErr w:type="spellStart"/>
-      <w:r>
-        <w:t>Semantic</w:t>
-      </w:r>
-      <w:proofErr w:type="spellEnd"/>
-      <w:r>
-        <w:t xml:space="preserve"> UI </w:t>
-      </w:r>
-      <w:proofErr w:type="spellStart"/>
-      <w:r>
-        <w:t>React</w:t>
-      </w:r>
-      <w:proofErr w:type="spellEnd"/>
-      <w:r>
-        <w:t xml:space="preserve"> karkasas. Žemiau pateikti įgyvendintos grafinės sąsajos paveikslėliai.</w:t>
+        <w:t>Pagal prototipus buvo įgyvendinama puslapio išvaizda. Grafinės sąsajos kūrimui buvo naudojamas Semantic UI React karkasas. Žemiau pateikti įgyvendintos grafinės sąsajos paveikslėliai.</w:t>
       </w:r>
     </w:p>
     <w:p>
@@ -3843,7 +3635,7 @@
           <w:numId w:val="5"/>
         </w:numPr>
       </w:pPr>
-      <w:bookmarkStart w:id="6" w:name="_Toc500960023"/>
+      <w:bookmarkStart w:id="6" w:name="_Toc500964429"/>
       <w:r>
         <w:t>API Specifikacija ir panaudojimo pavyzdžiai</w:t>
       </w:r>
@@ -3867,13 +3659,11 @@
       <w:r>
         <w:t xml:space="preserve"> </w:t>
       </w:r>
-      <w:bookmarkStart w:id="7" w:name="_Toc500960024"/>
-      <w:proofErr w:type="spellStart"/>
+      <w:bookmarkStart w:id="7" w:name="_Toc500964430"/>
       <w:r>
         <w:t>Events</w:t>
       </w:r>
       <w:bookmarkEnd w:id="7"/>
-      <w:proofErr w:type="spellEnd"/>
     </w:p>
     <w:p/>
     <w:p>
@@ -3961,15 +3751,7 @@
     </w:p>
     <w:p>
       <w:r>
-        <w:t xml:space="preserve">Kitas metodas taip pat GET ir grąžina paskutinės savaitės įvykius. Šis metodas naudojamas naujienų puslapyje. Abu metodai nereikalauja jokių parametrų, tereikia kad antraštėje būtų paduodamas priėjimo </w:t>
-      </w:r>
-      <w:proofErr w:type="spellStart"/>
-      <w:r>
-        <w:t>tokenas</w:t>
-      </w:r>
-      <w:proofErr w:type="spellEnd"/>
-      <w:r>
-        <w:t>.</w:t>
+        <w:t>Kitas metodas taip pat GET ir grąžina paskutinės savaitės įvykius. Šis metodas naudojamas naujienų puslapyje. Abu metodai nereikalauja jokių parametrų, tereikia kad antraštėje būtų paduodamas priėjimo tokenas.</w:t>
       </w:r>
     </w:p>
     <w:p>
@@ -4056,26 +3838,16 @@
       <w:r>
         <w:t xml:space="preserve"> </w:t>
       </w:r>
-      <w:bookmarkStart w:id="8" w:name="_Toc500960025"/>
-      <w:proofErr w:type="spellStart"/>
+      <w:bookmarkStart w:id="8" w:name="_Toc500964431"/>
       <w:r>
         <w:t>Files</w:t>
       </w:r>
       <w:bookmarkEnd w:id="8"/>
-      <w:proofErr w:type="spellEnd"/>
     </w:p>
     <w:p/>
     <w:p>
       <w:r>
-        <w:t xml:space="preserve">Failų resursas turi du prieigos metodus. Pirmasis skirtas dainos muzikos failų parsisiuntimui. Nurodomas vienas parametras – dainos sistemoje vardas. Muzikos failai saugomi </w:t>
-      </w:r>
-      <w:proofErr w:type="spellStart"/>
-      <w:r>
-        <w:t>Dropbox</w:t>
-      </w:r>
-      <w:proofErr w:type="spellEnd"/>
-      <w:r>
-        <w:t xml:space="preserve"> talpykloje, muzikos failo vardas sužinomas iš dainos informacijos.</w:t>
+        <w:t>Failų resursas turi du prieigos metodus. Pirmasis skirtas dainos muzikos failų parsisiuntimui. Nurodomas vienas parametras – dainos sistemoje vardas. Muzikos failai saugomi Dropbox talpykloje, muzikos failo vardas sužinomas iš dainos informacijos.</w:t>
       </w:r>
     </w:p>
     <w:p>
@@ -4153,23 +3925,7 @@
     </w:p>
     <w:p>
       <w:r>
-        <w:t xml:space="preserve">Antrasis metodas yra POST ir skirtas muzikos ar kito failo įkėlimui. Įrankis </w:t>
-      </w:r>
-      <w:proofErr w:type="spellStart"/>
-      <w:r>
-        <w:t>Swagger</w:t>
-      </w:r>
-      <w:proofErr w:type="spellEnd"/>
-      <w:r>
-        <w:t xml:space="preserve"> UI nepalaiko failų įkėlimo testuojant metodus, todėl teko tam panaudoti </w:t>
-      </w:r>
-      <w:proofErr w:type="spellStart"/>
-      <w:r>
-        <w:t>Postman</w:t>
-      </w:r>
-      <w:proofErr w:type="spellEnd"/>
-      <w:r>
-        <w:t xml:space="preserve">, žr. 22 pav. Metodas grąžina teksto pavidalu sistemoje sukurto failo vardą. Vartotojo sąsaja sukurta taip, kad pirma vykdomas šis metodas – sukuriamas failas talpykloje. O vėliau sukurto failo vardas ir kita dainos informacija siunčiama kitu API metodu. Dainos sukūrimo metode yra tikrinama, ar nurodytas failas egzistuoja talpykloje, ir ar jis </w:t>
+        <w:t xml:space="preserve">Antrasis metodas yra POST ir skirtas muzikos ar kito failo įkėlimui. Įrankis Swagger UI nepalaiko failų įkėlimo testuojant metodus, todėl teko tam panaudoti Postman, žr. 22 pav. Metodas grąžina teksto pavidalu sistemoje sukurto failo vardą. Vartotojo sąsaja sukurta taip, kad pirma vykdomas šis metodas – sukuriamas failas talpykloje. O vėliau sukurto failo vardas ir kita dainos informacija siunčiama kitu API metodu. Dainos sukūrimo metode yra tikrinama, ar nurodytas failas egzistuoja talpykloje, ir ar jis </w:t>
       </w:r>
       <w:r>
         <w:t>nėra jau panaudotas kitos dainos.</w:t>
@@ -4331,13 +4087,11 @@
       <w:r>
         <w:t xml:space="preserve"> </w:t>
       </w:r>
-      <w:bookmarkStart w:id="9" w:name="_Toc500960026"/>
-      <w:proofErr w:type="spellStart"/>
+      <w:bookmarkStart w:id="9" w:name="_Toc500964432"/>
       <w:r>
         <w:t>Genres</w:t>
       </w:r>
       <w:bookmarkEnd w:id="9"/>
-      <w:proofErr w:type="spellEnd"/>
     </w:p>
     <w:p/>
     <w:p>
@@ -4429,26 +4183,16 @@
       <w:r>
         <w:t xml:space="preserve"> </w:t>
       </w:r>
-      <w:bookmarkStart w:id="10" w:name="_Toc500960027"/>
-      <w:proofErr w:type="spellStart"/>
+      <w:bookmarkStart w:id="10" w:name="_Toc500964433"/>
       <w:r>
         <w:t>Likes</w:t>
       </w:r>
       <w:bookmarkEnd w:id="10"/>
-      <w:proofErr w:type="spellEnd"/>
     </w:p>
     <w:p/>
     <w:p>
       <w:r>
-        <w:t xml:space="preserve">Pamėgimų resursas turi tris metodus: GET, POST ir DELETE. Šie metodai skirti, kad būtų gauta, ar prisijungęs vartotojas yra pamėgęs nurodytą dainą, kad prisijungęs vartotojas pamėgtų nurodytą dainą arba kad nurodytos dainos nebemėgtų. Parametruose paduodamas dainos id, antraštėje nurodomas prieigos </w:t>
-      </w:r>
-      <w:proofErr w:type="spellStart"/>
-      <w:r>
-        <w:t>tokenas</w:t>
-      </w:r>
-      <w:proofErr w:type="spellEnd"/>
-      <w:r>
-        <w:t>.</w:t>
+        <w:t>Pamėgimų resursas turi tris metodus: GET, POST ir DELETE. Šie metodai skirti, kad būtų gauta, ar prisijungęs vartotojas yra pamėgęs nurodytą dainą, kad prisijungęs vartotojas pamėgtų nurodytą dainą arba kad nurodytos dainos nebemėgtų. Parametruose paduodamas dainos id, antraštėje nurodomas prieigos tokenas.</w:t>
       </w:r>
     </w:p>
     <w:p>
@@ -4678,13 +4422,11 @@
           <w:numId w:val="5"/>
         </w:numPr>
       </w:pPr>
-      <w:bookmarkStart w:id="11" w:name="_Toc500960028"/>
-      <w:proofErr w:type="spellStart"/>
+      <w:bookmarkStart w:id="11" w:name="_Toc500964434"/>
       <w:r>
         <w:t>Playlists</w:t>
       </w:r>
       <w:bookmarkEnd w:id="11"/>
-      <w:proofErr w:type="spellEnd"/>
     </w:p>
     <w:p/>
     <w:p>
@@ -4694,15 +4436,7 @@
     </w:p>
     <w:p>
       <w:r>
-        <w:t xml:space="preserve">27 pav. pavaizduotas metodas skirtas visų sistemoje esančių grojaraščių sąrašui gauti. Paduodamas tik antraštėje vartotojo prieigos </w:t>
-      </w:r>
-      <w:proofErr w:type="spellStart"/>
-      <w:r>
-        <w:t>tokenas</w:t>
-      </w:r>
-      <w:proofErr w:type="spellEnd"/>
-      <w:r>
-        <w:t xml:space="preserve">. Svarbu tai, kad šiuo metodu nepavyks gauti privačiai sukurtų grojaraščių, nebent tuos privačius grojaraščius, kuriuos sukūrė metodą kviečiantis vartotojas. </w:t>
+        <w:t xml:space="preserve">27 pav. pavaizduotas metodas skirtas visų sistemoje esančių grojaraščių sąrašui gauti. Paduodamas tik antraštėje vartotojo prieigos tokenas. Svarbu tai, kad šiuo metodu nepavyks gauti privačiai sukurtų grojaraščių, nebent tuos privačius grojaraščius, kuriuos sukūrė metodą kviečiantis vartotojas. </w:t>
       </w:r>
     </w:p>
     <w:p>
@@ -5243,15 +4977,7 @@
     </w:p>
     <w:p>
       <w:r>
-        <w:t xml:space="preserve">34 pav. pavaizduotas GET metodas, kuris grąžina prisijungusio vartotojo visų pamėgtų dainų grojaraštį. Metodas nepriima jokių parametrų, vartotoją identifikuoja su prieigos </w:t>
-      </w:r>
-      <w:proofErr w:type="spellStart"/>
-      <w:r>
-        <w:t>tokenu</w:t>
-      </w:r>
-      <w:proofErr w:type="spellEnd"/>
-      <w:r>
-        <w:t>.</w:t>
+        <w:t>34 pav. pavaizduotas GET metodas, kuris grąžina prisijungusio vartotojo visų pamėgtų dainų grojaraštį. Metodas nepriima jokių parametrų, vartotoją identifikuoja su prieigos tokenu.</w:t>
       </w:r>
     </w:p>
     <w:p>
@@ -5338,13 +5064,11 @@
       <w:r>
         <w:t xml:space="preserve"> </w:t>
       </w:r>
-      <w:bookmarkStart w:id="12" w:name="_Toc500960029"/>
-      <w:proofErr w:type="spellStart"/>
+      <w:bookmarkStart w:id="12" w:name="_Toc500964435"/>
       <w:r>
         <w:t>Songs</w:t>
       </w:r>
       <w:bookmarkEnd w:id="12"/>
-      <w:proofErr w:type="spellEnd"/>
     </w:p>
     <w:p/>
     <w:p>
@@ -5667,13 +5391,11 @@
           <w:numId w:val="5"/>
         </w:numPr>
       </w:pPr>
-      <w:bookmarkStart w:id="13" w:name="_Toc500960030"/>
-      <w:proofErr w:type="spellStart"/>
+      <w:bookmarkStart w:id="13" w:name="_Toc500964436"/>
       <w:r>
         <w:t>Users</w:t>
       </w:r>
       <w:bookmarkEnd w:id="13"/>
-      <w:proofErr w:type="spellEnd"/>
     </w:p>
     <w:p/>
     <w:p>
@@ -5683,15 +5405,7 @@
     </w:p>
     <w:p>
       <w:r>
-        <w:t xml:space="preserve">39 pav. pavaizduotas GET metodas, kuris grąžina visų vartotojų sistemoje sąrašą. Metodas priima tik antraštėje nurodytą prieigos </w:t>
-      </w:r>
-      <w:proofErr w:type="spellStart"/>
-      <w:r>
-        <w:t>tokeną</w:t>
-      </w:r>
-      <w:proofErr w:type="spellEnd"/>
-      <w:r>
-        <w:t>.</w:t>
+        <w:t>39 pav. pavaizduotas GET metodas, kuris grąžina visų vartotojų sistemoje sąrašą. Metodas priima tik antraštėje nurodytą prieigos tokeną.</w:t>
       </w:r>
     </w:p>
     <w:p>
@@ -5769,15 +5483,7 @@
     </w:p>
     <w:p>
       <w:r>
-        <w:t xml:space="preserve">40 pav. pavaizduotas GET metodas, kuris grąžina šiuo metu prisijungusio vartotojo duomenis. Prisijungęs vartotojas yra sužinomas iš paduodamo prieigos </w:t>
-      </w:r>
-      <w:proofErr w:type="spellStart"/>
-      <w:r>
-        <w:t>tokeno</w:t>
-      </w:r>
-      <w:proofErr w:type="spellEnd"/>
-      <w:r>
-        <w:t>.</w:t>
+        <w:t>40 pav. pavaizduotas GET metodas, kuris grąžina šiuo metu prisijungusio vartotojo duomenis. Prisijungęs vartotojas yra sužinomas iš paduodamo prieigos tokeno.</w:t>
       </w:r>
     </w:p>
     <w:p>
@@ -6011,15 +5717,7 @@
     </w:p>
     <w:p>
       <w:r>
-        <w:t xml:space="preserve">43 pav. pavaizduotas PUT metodas, kuris paredaguoja prisijungusio vartotojo duomenis. Prisijungęs vartotojas yra nustatomas iš pateikiamo prieigos </w:t>
-      </w:r>
-      <w:proofErr w:type="spellStart"/>
-      <w:r>
-        <w:t>tokeno</w:t>
-      </w:r>
-      <w:proofErr w:type="spellEnd"/>
-      <w:r>
-        <w:t xml:space="preserve">. Metodas priima tris parametrus: </w:t>
+        <w:t xml:space="preserve">43 pav. pavaizduotas PUT metodas, kuris paredaguoja prisijungusio vartotojo duomenis. Prisijungęs vartotojas yra nustatomas iš pateikiamo prieigos tokeno. Metodas priima tris parametrus: </w:t>
       </w:r>
       <w:r>
         <w:t>vartotojo vardą, vietą ir aprašymą. Kviečiant metodą neprivaloma nurodytų visų šių trijų parametrų. Bus pakeičiami tik tie duomenys, kurie bus pateikiami.</w:t>
@@ -6184,7 +5882,7 @@
           <w:numId w:val="5"/>
         </w:numPr>
       </w:pPr>
-      <w:bookmarkStart w:id="14" w:name="_Toc500960031"/>
+      <w:bookmarkStart w:id="14" w:name="_Toc500964437"/>
       <w:r>
         <w:t>Išvados</w:t>
       </w:r>
@@ -6193,7 +5891,52 @@
     <w:p/>
     <w:p>
       <w:r>
-        <w:t>Darant laboratorinį darbą buvo susipažinta su vieno puslapio aplikacijos kūrimu, kuriama kliento bei serverio dalis. Buvo pastebėta, kad didžiąją laiko dalį užtruko sukurti kliento aplikaciją.</w:t>
+        <w:t xml:space="preserve">Projektinis darbas atliktas sėkmingai, tačiau dalis funkcionalumo nebuvo įgyvendinta dėl laiko stokos. </w:t>
+      </w:r>
+      <w:r>
+        <w:t xml:space="preserve">Darant </w:t>
+      </w:r>
+      <w:r>
+        <w:t xml:space="preserve">projektinį </w:t>
+      </w:r>
+      <w:r>
+        <w:t>darbą buvo susipažinta su vieno puslapio aplikacijos kūrimu, kuriama kliento bei serverio dalis.</w:t>
+      </w:r>
+    </w:p>
+    <w:p>
+      <w:r>
+        <w:t>Pirmą kartą teko naudoti Auth0 autentifikacijos serverį. Įrankis pasirodė paprastas ir patogus naudoti, kad būtų įgyvendinta autentifikacija bei autorizacija.</w:t>
+      </w:r>
+    </w:p>
+    <w:p>
+      <w:r>
+        <w:t>Buvo pastebėta, kad didžiąją laiko dalį užtruko sukurti kliento aplikaciją</w:t>
+      </w:r>
+      <w:r>
+        <w:t>, nors ir turima patirties naudojant kliento pusės bibliotekas React bei Redux.</w:t>
+      </w:r>
+      <w:r>
+        <w:t xml:space="preserve"> MockFlow įrankis labai padėjo kuriant abstrakčią kliento dalies išvaizdą, tačiau didelę laiko dalį užėmė grafinės sąsajos kūrimas </w:t>
+      </w:r>
+      <w:r>
+        <w:t>su Semantic UI React biblioteka</w:t>
+      </w:r>
+      <w:r>
+        <w:t xml:space="preserve">. </w:t>
+      </w:r>
+      <w:r>
+        <w:t>Kūrimo metu buvo pastebėta, kad Redux bibliotekos naudojimas pastebimai sulėtina aplikacijos kūrimą. Ši biblioteka reikalauja rašyti daug papildomo kodo. Dėl šios priežasties sulėtėja naujo funkcionalumo kūrimas. Didelis Redux pastebėtas pliusas – aiški ir gerai supranta kliento aplikacijos struktūra.</w:t>
+      </w:r>
+    </w:p>
+    <w:p>
+      <w:r>
+        <w:t>Kuriant serverio dalį nepastebėta didelių sunkumų, kadangi C# programavimo kalbą bei ASP.net Core karkasą teko naudoti prieš darant šį projektą. Daugiausiai laiko užtruko sukurti tinkamus API metodus</w:t>
+      </w:r>
+      <w:r>
+        <w:t xml:space="preserve"> </w:t>
+      </w:r>
+      <w:r>
+        <w:t>skirtus failo įkėlimui bei parsisiuntimui.</w:t>
       </w:r>
     </w:p>
     <w:sectPr>
@@ -6243,6 +5986,7 @@
         <w:docPartUnique/>
       </w:docPartObj>
     </w:sdtPr>
+    <w:sdtEndPr/>
     <w:sdtContent>
       <w:p>
         <w:pPr>
@@ -6262,7 +6006,7 @@
           <w:rPr>
             <w:noProof/>
           </w:rPr>
-          <w:t>6</w:t>
+          <w:t>5</w:t>
         </w:r>
         <w:r>
           <w:fldChar w:fldCharType="end"/>
@@ -7941,7 +7685,7 @@
 </file>
 
 <file path=customXml/itemProps1.xml><?xml version="1.0" encoding="utf-8"?>
-<ds:datastoreItem xmlns:ds="http://schemas.openxmlformats.org/officeDocument/2006/customXml" ds:itemID="{0CBC2602-803A-4B6C-910A-73783A23B43C}">
+<ds:datastoreItem xmlns:ds="http://schemas.openxmlformats.org/officeDocument/2006/customXml" ds:itemID="{0ACB454A-8DAE-4D8F-A656-141AC3F58155}">
   <ds:schemaRefs>
     <ds:schemaRef ds:uri="http://schemas.openxmlformats.org/officeDocument/2006/bibliography"/>
   </ds:schemaRefs>

</xml_diff>